<commit_message>
Assignment 2 final updates
Added all functionality as required by the second assignment as well as
updated the User and Technical manuals
</commit_message>
<xml_diff>
--- a/Manuals/Technical Support Manual.docx
+++ b/Manuals/Technical Support Manual.docx
@@ -55,7 +55,13 @@
         <w:t>Version</w:t>
       </w:r>
       <w:r>
-        <w:t xml:space="preserve"> 0.1)</w:t>
+        <w:t xml:space="preserve"> 0.</w:t>
+      </w:r>
+      <w:r>
+        <w:t>2.0</w:t>
+      </w:r>
+      <w:r>
+        <w:t>)</w:t>
       </w:r>
     </w:p>
     <w:p>
@@ -229,7 +235,7 @@
           <w:r>
             <w:fldChar w:fldCharType="separate"/>
           </w:r>
-          <w:hyperlink w:anchor="_Toc428724058" w:history="1">
+          <w:hyperlink w:anchor="_Toc431223344" w:history="1">
             <w:r>
               <w:rPr>
                 <w:rStyle w:val="Hyperlink"/>
@@ -256,7 +262,7 @@
                 <w:noProof/>
                 <w:webHidden/>
               </w:rPr>
-              <w:instrText xml:space="preserve"> PAGEREF _Toc428724058 \h </w:instrText>
+              <w:instrText xml:space="preserve"> PAGEREF _Toc431223344 \h </w:instrText>
             </w:r>
             <w:r>
               <w:rPr>
@@ -299,7 +305,7 @@
               <w:sz w:val="22"/>
             </w:rPr>
           </w:pPr>
-          <w:hyperlink w:anchor="_Toc428724059" w:history="1">
+          <w:hyperlink w:anchor="_Toc431223345" w:history="1">
             <w:r>
               <w:rPr>
                 <w:rStyle w:val="Hyperlink"/>
@@ -326,7 +332,7 @@
                 <w:noProof/>
                 <w:webHidden/>
               </w:rPr>
-              <w:instrText xml:space="preserve"> PAGEREF _Toc428724059 \h </w:instrText>
+              <w:instrText xml:space="preserve"> PAGEREF _Toc431223345 \h </w:instrText>
             </w:r>
             <w:r>
               <w:rPr>
@@ -369,7 +375,7 @@
               <w:sz w:val="22"/>
             </w:rPr>
           </w:pPr>
-          <w:hyperlink w:anchor="_Toc428724060" w:history="1">
+          <w:hyperlink w:anchor="_Toc431223346" w:history="1">
             <w:r>
               <w:rPr>
                 <w:rStyle w:val="Hyperlink"/>
@@ -396,7 +402,7 @@
                 <w:noProof/>
                 <w:webHidden/>
               </w:rPr>
-              <w:instrText xml:space="preserve"> PAGEREF _Toc428724060 \h </w:instrText>
+              <w:instrText xml:space="preserve"> PAGEREF _Toc431223346 \h </w:instrText>
             </w:r>
             <w:r>
               <w:rPr>
@@ -439,7 +445,7 @@
               <w:sz w:val="22"/>
             </w:rPr>
           </w:pPr>
-          <w:hyperlink w:anchor="_Toc428724061" w:history="1">
+          <w:hyperlink w:anchor="_Toc431223347" w:history="1">
             <w:r>
               <w:rPr>
                 <w:rStyle w:val="Hyperlink"/>
@@ -466,7 +472,7 @@
                 <w:noProof/>
                 <w:webHidden/>
               </w:rPr>
-              <w:instrText xml:space="preserve"> PAGEREF _Toc428724061 \h </w:instrText>
+              <w:instrText xml:space="preserve"> PAGEREF _Toc431223347 \h </w:instrText>
             </w:r>
             <w:r>
               <w:rPr>
@@ -509,7 +515,7 @@
               <w:sz w:val="22"/>
             </w:rPr>
           </w:pPr>
-          <w:hyperlink w:anchor="_Toc428724062" w:history="1">
+          <w:hyperlink w:anchor="_Toc431223348" w:history="1">
             <w:r>
               <w:rPr>
                 <w:rStyle w:val="Hyperlink"/>
@@ -536,7 +542,7 @@
                 <w:noProof/>
                 <w:webHidden/>
               </w:rPr>
-              <w:instrText xml:space="preserve"> PAGEREF _Toc428724062 \h </w:instrText>
+              <w:instrText xml:space="preserve"> PAGEREF _Toc431223348 \h </w:instrText>
             </w:r>
             <w:r>
               <w:rPr>
@@ -556,7 +562,7 @@
                 <w:noProof/>
                 <w:webHidden/>
               </w:rPr>
-              <w:t>6</w:t>
+              <w:t>8</w:t>
             </w:r>
             <w:r>
               <w:rPr>
@@ -579,7 +585,7 @@
               <w:sz w:val="22"/>
             </w:rPr>
           </w:pPr>
-          <w:hyperlink w:anchor="_Toc428724063" w:history="1">
+          <w:hyperlink w:anchor="_Toc431223349" w:history="1">
             <w:r>
               <w:rPr>
                 <w:rStyle w:val="Hyperlink"/>
@@ -606,7 +612,7 @@
                 <w:noProof/>
                 <w:webHidden/>
               </w:rPr>
-              <w:instrText xml:space="preserve"> PAGEREF _Toc428724063 \h </w:instrText>
+              <w:instrText xml:space="preserve"> PAGEREF _Toc431223349 \h </w:instrText>
             </w:r>
             <w:r>
               <w:rPr>
@@ -626,7 +632,7 @@
                 <w:noProof/>
                 <w:webHidden/>
               </w:rPr>
-              <w:t>10</w:t>
+              <w:t>15</w:t>
             </w:r>
             <w:r>
               <w:rPr>
@@ -649,7 +655,7 @@
               <w:sz w:val="22"/>
             </w:rPr>
           </w:pPr>
-          <w:hyperlink w:anchor="_Toc428724064" w:history="1">
+          <w:hyperlink w:anchor="_Toc431223350" w:history="1">
             <w:r>
               <w:rPr>
                 <w:rStyle w:val="Hyperlink"/>
@@ -676,7 +682,7 @@
                 <w:noProof/>
                 <w:webHidden/>
               </w:rPr>
-              <w:instrText xml:space="preserve"> PAGEREF _Toc428724064 \h </w:instrText>
+              <w:instrText xml:space="preserve"> PAGEREF _Toc431223350 \h </w:instrText>
             </w:r>
             <w:r>
               <w:rPr>
@@ -696,7 +702,77 @@
                 <w:noProof/>
                 <w:webHidden/>
               </w:rPr>
-              <w:t>11</w:t>
+              <w:t>16</w:t>
+            </w:r>
+            <w:r>
+              <w:rPr>
+                <w:noProof/>
+                <w:webHidden/>
+              </w:rPr>
+              <w:fldChar w:fldCharType="end"/>
+            </w:r>
+          </w:hyperlink>
+        </w:p>
+        <w:p>
+          <w:pPr>
+            <w:pStyle w:val="TOC1"/>
+            <w:tabs>
+              <w:tab w:val="right" w:leader="dot" w:pos="9350"/>
+            </w:tabs>
+            <w:rPr>
+              <w:rFonts w:eastAsiaTheme="minorEastAsia"/>
+              <w:noProof/>
+              <w:sz w:val="22"/>
+            </w:rPr>
+          </w:pPr>
+          <w:hyperlink w:anchor="_Toc431223351" w:history="1">
+            <w:r>
+              <w:rPr>
+                <w:rStyle w:val="Hyperlink"/>
+                <w:noProof/>
+              </w:rPr>
+              <w:t>Index</w:t>
+            </w:r>
+            <w:r>
+              <w:rPr>
+                <w:noProof/>
+                <w:webHidden/>
+              </w:rPr>
+              <w:tab/>
+            </w:r>
+            <w:r>
+              <w:rPr>
+                <w:noProof/>
+                <w:webHidden/>
+              </w:rPr>
+              <w:fldChar w:fldCharType="begin"/>
+            </w:r>
+            <w:r>
+              <w:rPr>
+                <w:noProof/>
+                <w:webHidden/>
+              </w:rPr>
+              <w:instrText xml:space="preserve"> PAGEREF _Toc431223351 \h </w:instrText>
+            </w:r>
+            <w:r>
+              <w:rPr>
+                <w:noProof/>
+                <w:webHidden/>
+              </w:rPr>
+            </w:r>
+            <w:r>
+              <w:rPr>
+                <w:noProof/>
+                <w:webHidden/>
+              </w:rPr>
+              <w:fldChar w:fldCharType="separate"/>
+            </w:r>
+            <w:r>
+              <w:rPr>
+                <w:noProof/>
+                <w:webHidden/>
+              </w:rPr>
+              <w:t>18</w:t>
             </w:r>
             <w:r>
               <w:rPr>
@@ -740,7 +816,7 @@
       <w:pPr>
         <w:pStyle w:val="Heading1"/>
       </w:pPr>
-      <w:bookmarkStart w:id="0" w:name="_Toc428724058"/>
+      <w:bookmarkStart w:id="0" w:name="_Toc431223344"/>
       <w:r>
         <w:lastRenderedPageBreak/>
         <w:t xml:space="preserve">Overview of </w:t>
@@ -768,13 +844,101 @@
         <w:t xml:space="preserve">This program, titled potatOS, is an Operating System simulator. In its current state the main goal of the </w:t>
       </w:r>
       <w:r>
-        <w:t>simulator is the design and implementation of an interface as well as some basic functionality. There are currently 5 base functions that the simulator has implemented: version (display version number), date (set or display date), directory (display a list of all of the files in the OS directory), exit (exit the program), and help (display a list of all of the valid user commands along with a brief description of each.</w:t>
+        <w:t>simulator is the design and implementation of an interface as well as some basic func</w:t>
+      </w:r>
+      <w:r>
+        <w:t>tionality. There are currently 18 user</w:t>
       </w:r>
       <w:r>
         <w:t xml:space="preserve"> </w:t>
       </w:r>
       <w:r>
-        <w:t>Currently all of the simulator is entirely within a single .cpp file, although this will surely change with future i</w:t>
+        <w:t>command</w:t>
+      </w:r>
+      <w:r>
+        <w:t>s that the simulator has implemented: version (display version number), date (set or display date), directory (display a list of all of the files in the OS directory), exit (exit the program)</w:t>
+      </w:r>
+      <w:r>
+        <w:t xml:space="preserve">, </w:t>
+      </w:r>
+      <w:proofErr w:type="spellStart"/>
+      <w:r>
+        <w:t>createpcb</w:t>
+      </w:r>
+      <w:proofErr w:type="spellEnd"/>
+      <w:r>
+        <w:t xml:space="preserve"> (get user input to create a pcb object), </w:t>
+      </w:r>
+      <w:proofErr w:type="spellStart"/>
+      <w:r>
+        <w:t>deletepcb</w:t>
+      </w:r>
+      <w:proofErr w:type="spellEnd"/>
+      <w:r>
+        <w:t xml:space="preserve"> (remove the object and free its memory), block (change its state to blocked), unblock (change its state to ready), suspend (change its state to suspended), resume (change its state to not suspended), </w:t>
+      </w:r>
+      <w:proofErr w:type="spellStart"/>
+      <w:r>
+        <w:t>setpriority</w:t>
+      </w:r>
+      <w:proofErr w:type="spellEnd"/>
+      <w:r>
+        <w:t xml:space="preserve"> (allow user to change a pcb’s priority value), </w:t>
+      </w:r>
+      <w:proofErr w:type="spellStart"/>
+      <w:r>
+        <w:t>showpcb</w:t>
+      </w:r>
+      <w:proofErr w:type="spellEnd"/>
+      <w:r>
+        <w:t xml:space="preserve"> (shows all info about a pcb), </w:t>
+      </w:r>
+      <w:proofErr w:type="spellStart"/>
+      <w:r>
+        <w:t>showall</w:t>
+      </w:r>
+      <w:proofErr w:type="spellEnd"/>
+      <w:r>
+        <w:t xml:space="preserve"> (shows some info about all pcbs), </w:t>
+      </w:r>
+      <w:proofErr w:type="spellStart"/>
+      <w:r>
+        <w:t>showready</w:t>
+      </w:r>
+      <w:proofErr w:type="spellEnd"/>
+      <w:r>
+        <w:t xml:space="preserve"> (shows some info about all pcbs in the ready state), </w:t>
+      </w:r>
+      <w:proofErr w:type="spellStart"/>
+      <w:r>
+        <w:t>showblocked</w:t>
+      </w:r>
+      <w:proofErr w:type="spellEnd"/>
+      <w:r>
+        <w:t xml:space="preserve"> (shows some info about all pcbs in the blocked state)</w:t>
+      </w:r>
+      <w:r>
+        <w:t>, and help (display a list of all of the valid user commands along with a brief description of each.</w:t>
+      </w:r>
+      <w:r>
+        <w:t xml:space="preserve"> </w:t>
+      </w:r>
+      <w:r>
+        <w:t>Currently all of the simulator is entirely within a singl</w:t>
+      </w:r>
+      <w:r>
+        <w:t>e .</w:t>
+      </w:r>
+      <w:proofErr w:type="spellStart"/>
+      <w:r>
+        <w:t>cpp</w:t>
+      </w:r>
+      <w:proofErr w:type="spellEnd"/>
+      <w:r>
+        <w:t xml:space="preserve"> file, although this may </w:t>
+      </w:r>
+      <w:r>
+        <w:t>change with future i</w:t>
       </w:r>
       <w:r>
         <w:t xml:space="preserve">terations. The project was </w:t>
@@ -825,7 +989,7 @@
       <w:pPr>
         <w:pStyle w:val="Heading1"/>
       </w:pPr>
-      <w:bookmarkStart w:id="1" w:name="_Toc428724059"/>
+      <w:bookmarkStart w:id="1" w:name="_Toc431223345"/>
       <w:r>
         <w:lastRenderedPageBreak/>
         <w:t>Program Structure</w:t>
@@ -845,7 +1009,7 @@
       <w:pPr>
         <w:pStyle w:val="Heading2"/>
       </w:pPr>
-      <w:bookmarkStart w:id="2" w:name="_Toc428724060"/>
+      <w:bookmarkStart w:id="2" w:name="_Toc431223346"/>
       <w:r>
         <w:t>UML Class Diagrams</w:t>
       </w:r>
@@ -864,7 +1028,7 @@
       <w:pPr>
         <w:pStyle w:val="Heading2"/>
       </w:pPr>
-      <w:bookmarkStart w:id="3" w:name="_Toc428724061"/>
+      <w:bookmarkStart w:id="3" w:name="_Toc431223347"/>
       <w:r>
         <w:t>List of Contents in Each File</w:t>
       </w:r>
@@ -1393,13 +1557,1131 @@
       </w:tr>
     </w:tbl>
     <w:p/>
+    <w:p/>
+    <w:tbl>
+      <w:tblPr>
+        <w:tblStyle w:val="TableGrid"/>
+        <w:tblW w:w="0" w:type="auto"/>
+        <w:tblBorders>
+          <w:top w:val="none" w:sz="0" w:space="0" w:color="auto"/>
+          <w:left w:val="none" w:sz="0" w:space="0" w:color="auto"/>
+          <w:bottom w:val="none" w:sz="0" w:space="0" w:color="auto"/>
+          <w:right w:val="none" w:sz="0" w:space="0" w:color="auto"/>
+          <w:insideH w:val="none" w:sz="0" w:space="0" w:color="auto"/>
+          <w:insideV w:val="none" w:sz="0" w:space="0" w:color="auto"/>
+        </w:tblBorders>
+        <w:tblLook w:val="04A0" w:firstRow="1" w:lastRow="0" w:firstColumn="1" w:lastColumn="0" w:noHBand="0" w:noVBand="1"/>
+      </w:tblPr>
+      <w:tblGrid>
+        <w:gridCol w:w="1795"/>
+        <w:gridCol w:w="2790"/>
+        <w:gridCol w:w="4765"/>
+      </w:tblGrid>
+      <w:tr>
+        <w:tc>
+          <w:tcPr>
+            <w:tcW w:w="1795" w:type="dxa"/>
+          </w:tcPr>
+          <w:p>
+            <w:pPr>
+              <w:jc w:val="center"/>
+              <w:rPr>
+                <w:b/>
+              </w:rPr>
+            </w:pPr>
+            <w:r>
+              <w:rPr>
+                <w:b/>
+              </w:rPr>
+              <w:t>File Name</w:t>
+            </w:r>
+          </w:p>
+        </w:tc>
+        <w:tc>
+          <w:tcPr>
+            <w:tcW w:w="2790" w:type="dxa"/>
+          </w:tcPr>
+          <w:p>
+            <w:pPr>
+              <w:jc w:val="center"/>
+              <w:rPr>
+                <w:b/>
+              </w:rPr>
+            </w:pPr>
+            <w:r>
+              <w:rPr>
+                <w:b/>
+              </w:rPr>
+              <w:t>Function Name</w:t>
+            </w:r>
+          </w:p>
+        </w:tc>
+        <w:tc>
+          <w:tcPr>
+            <w:tcW w:w="4765" w:type="dxa"/>
+          </w:tcPr>
+          <w:p>
+            <w:pPr>
+              <w:jc w:val="center"/>
+              <w:rPr>
+                <w:b/>
+              </w:rPr>
+            </w:pPr>
+            <w:r>
+              <w:rPr>
+                <w:b/>
+              </w:rPr>
+              <w:t>Description</w:t>
+            </w:r>
+          </w:p>
+        </w:tc>
+      </w:tr>
+      <w:tr>
+        <w:tc>
+          <w:tcPr>
+            <w:tcW w:w="1795" w:type="dxa"/>
+          </w:tcPr>
+          <w:p>
+            <w:r>
+              <w:t>main.cpp</w:t>
+            </w:r>
+          </w:p>
+        </w:tc>
+        <w:tc>
+          <w:tcPr>
+            <w:tcW w:w="2790" w:type="dxa"/>
+          </w:tcPr>
+          <w:p>
+            <w:proofErr w:type="spellStart"/>
+            <w:r>
+              <w:t>AllocatePCB</w:t>
+            </w:r>
+            <w:proofErr w:type="spellEnd"/>
+            <w:r>
+              <w:fldChar w:fldCharType="begin"/>
+            </w:r>
+            <w:r>
+              <w:instrText xml:space="preserve"> XE "</w:instrText>
+            </w:r>
+            <w:r>
+              <w:instrText>InputLoop</w:instrText>
+            </w:r>
+            <w:r>
+              <w:instrText xml:space="preserve">" </w:instrText>
+            </w:r>
+            <w:r>
+              <w:fldChar w:fldCharType="end"/>
+            </w:r>
+          </w:p>
+        </w:tc>
+        <w:tc>
+          <w:tcPr>
+            <w:tcW w:w="4765" w:type="dxa"/>
+          </w:tcPr>
+          <w:p>
+            <w:r>
+              <w:t>Returns a pointer to a PCB struct.</w:t>
+            </w:r>
+          </w:p>
+          <w:p/>
+        </w:tc>
+      </w:tr>
+      <w:tr>
+        <w:tc>
+          <w:tcPr>
+            <w:tcW w:w="1795" w:type="dxa"/>
+          </w:tcPr>
+          <w:p/>
+        </w:tc>
+        <w:tc>
+          <w:tcPr>
+            <w:tcW w:w="2790" w:type="dxa"/>
+          </w:tcPr>
+          <w:p>
+            <w:proofErr w:type="spellStart"/>
+            <w:r>
+              <w:t>FreePCB</w:t>
+            </w:r>
+            <w:proofErr w:type="spellEnd"/>
+            <w:r>
+              <w:fldChar w:fldCharType="begin"/>
+            </w:r>
+            <w:r>
+              <w:instrText xml:space="preserve"> XE "</w:instrText>
+            </w:r>
+            <w:proofErr w:type="spellStart"/>
+            <w:r>
+              <w:instrText>FreePCB</w:instrText>
+            </w:r>
+            <w:proofErr w:type="spellEnd"/>
+            <w:r>
+              <w:instrText xml:space="preserve">" </w:instrText>
+            </w:r>
+            <w:r>
+              <w:fldChar w:fldCharType="end"/>
+            </w:r>
+          </w:p>
+        </w:tc>
+        <w:tc>
+          <w:tcPr>
+            <w:tcW w:w="4765" w:type="dxa"/>
+          </w:tcPr>
+          <w:p>
+            <w:r>
+              <w:t>Frees the memory of a PCB struct.</w:t>
+            </w:r>
+          </w:p>
+          <w:p/>
+        </w:tc>
+      </w:tr>
+      <w:tr>
+        <w:tc>
+          <w:tcPr>
+            <w:tcW w:w="1795" w:type="dxa"/>
+          </w:tcPr>
+          <w:p/>
+        </w:tc>
+        <w:tc>
+          <w:tcPr>
+            <w:tcW w:w="2790" w:type="dxa"/>
+          </w:tcPr>
+          <w:p>
+            <w:proofErr w:type="spellStart"/>
+            <w:r>
+              <w:t>SetupPCB</w:t>
+            </w:r>
+            <w:proofErr w:type="spellEnd"/>
+            <w:r>
+              <w:fldChar w:fldCharType="begin"/>
+            </w:r>
+            <w:r>
+              <w:instrText xml:space="preserve"> XE "</w:instrText>
+            </w:r>
+            <w:proofErr w:type="spellStart"/>
+            <w:r>
+              <w:instrText>SetupPCB</w:instrText>
+            </w:r>
+            <w:proofErr w:type="spellEnd"/>
+            <w:r>
+              <w:instrText xml:space="preserve">" </w:instrText>
+            </w:r>
+            <w:r>
+              <w:fldChar w:fldCharType="end"/>
+            </w:r>
+          </w:p>
+        </w:tc>
+        <w:tc>
+          <w:tcPr>
+            <w:tcW w:w="4765" w:type="dxa"/>
+          </w:tcPr>
+          <w:p>
+            <w:r>
+              <w:t>Sets the values of a PCB struct based on given information. Automatically sets stateOne and stateTwo by default.</w:t>
+            </w:r>
+          </w:p>
+          <w:p/>
+        </w:tc>
+      </w:tr>
+      <w:tr>
+        <w:tc>
+          <w:tcPr>
+            <w:tcW w:w="1795" w:type="dxa"/>
+          </w:tcPr>
+          <w:p/>
+        </w:tc>
+        <w:tc>
+          <w:tcPr>
+            <w:tcW w:w="2790" w:type="dxa"/>
+          </w:tcPr>
+          <w:p>
+            <w:proofErr w:type="spellStart"/>
+            <w:r>
+              <w:t>FindPCB</w:t>
+            </w:r>
+            <w:proofErr w:type="spellEnd"/>
+            <w:r>
+              <w:fldChar w:fldCharType="begin"/>
+            </w:r>
+            <w:r>
+              <w:instrText xml:space="preserve"> XE "</w:instrText>
+            </w:r>
+            <w:proofErr w:type="spellStart"/>
+            <w:r>
+              <w:instrText>FindPCB</w:instrText>
+            </w:r>
+            <w:proofErr w:type="spellEnd"/>
+            <w:r>
+              <w:instrText xml:space="preserve">" </w:instrText>
+            </w:r>
+            <w:r>
+              <w:fldChar w:fldCharType="end"/>
+            </w:r>
+          </w:p>
+        </w:tc>
+        <w:tc>
+          <w:tcPr>
+            <w:tcW w:w="4765" w:type="dxa"/>
+          </w:tcPr>
+          <w:p>
+            <w:r>
+              <w:t>Searches through the two PCB queues to see if there exists a PCB with a user defined name. Return a pointer to it if found, NULL if not.</w:t>
+            </w:r>
+          </w:p>
+          <w:p/>
+        </w:tc>
+      </w:tr>
+      <w:tr>
+        <w:tc>
+          <w:tcPr>
+            <w:tcW w:w="1795" w:type="dxa"/>
+          </w:tcPr>
+          <w:p/>
+        </w:tc>
+        <w:tc>
+          <w:tcPr>
+            <w:tcW w:w="2790" w:type="dxa"/>
+          </w:tcPr>
+          <w:p>
+            <w:proofErr w:type="spellStart"/>
+            <w:r>
+              <w:t>InsertPCB</w:t>
+            </w:r>
+            <w:proofErr w:type="spellEnd"/>
+            <w:r>
+              <w:fldChar w:fldCharType="begin"/>
+            </w:r>
+            <w:r>
+              <w:instrText xml:space="preserve"> XE "</w:instrText>
+            </w:r>
+            <w:proofErr w:type="spellStart"/>
+            <w:r>
+              <w:instrText>InsertPCB</w:instrText>
+            </w:r>
+            <w:proofErr w:type="spellEnd"/>
+            <w:r>
+              <w:instrText xml:space="preserve">" </w:instrText>
+            </w:r>
+            <w:r>
+              <w:fldChar w:fldCharType="end"/>
+            </w:r>
+          </w:p>
+        </w:tc>
+        <w:tc>
+          <w:tcPr>
+            <w:tcW w:w="4765" w:type="dxa"/>
+          </w:tcPr>
+          <w:p>
+            <w:r>
+              <w:t>Push a PCB onto a queue based on its state.</w:t>
+            </w:r>
+          </w:p>
+          <w:p/>
+        </w:tc>
+      </w:tr>
+      <w:tr>
+        <w:tc>
+          <w:tcPr>
+            <w:tcW w:w="1795" w:type="dxa"/>
+          </w:tcPr>
+          <w:p/>
+        </w:tc>
+        <w:tc>
+          <w:tcPr>
+            <w:tcW w:w="2790" w:type="dxa"/>
+          </w:tcPr>
+          <w:p>
+            <w:proofErr w:type="spellStart"/>
+            <w:r>
+              <w:t>RemovePCB</w:t>
+            </w:r>
+            <w:proofErr w:type="spellEnd"/>
+            <w:r>
+              <w:fldChar w:fldCharType="begin"/>
+            </w:r>
+            <w:r>
+              <w:instrText xml:space="preserve"> XE "</w:instrText>
+            </w:r>
+            <w:proofErr w:type="spellStart"/>
+            <w:r>
+              <w:instrText>RemovePCB</w:instrText>
+            </w:r>
+            <w:proofErr w:type="spellEnd"/>
+            <w:r>
+              <w:instrText xml:space="preserve">" </w:instrText>
+            </w:r>
+            <w:r>
+              <w:fldChar w:fldCharType="end"/>
+            </w:r>
+          </w:p>
+        </w:tc>
+        <w:tc>
+          <w:tcPr>
+            <w:tcW w:w="4765" w:type="dxa"/>
+          </w:tcPr>
+          <w:p>
+            <w:r>
+              <w:t>Remove a PCB from whichever queue it’s in.</w:t>
+            </w:r>
+          </w:p>
+          <w:p/>
+        </w:tc>
+      </w:tr>
+      <w:tr>
+        <w:tc>
+          <w:tcPr>
+            <w:tcW w:w="1795" w:type="dxa"/>
+          </w:tcPr>
+          <w:p/>
+        </w:tc>
+        <w:tc>
+          <w:tcPr>
+            <w:tcW w:w="2790" w:type="dxa"/>
+          </w:tcPr>
+          <w:p>
+            <w:proofErr w:type="spellStart"/>
+            <w:r>
+              <w:t>GetPCBname</w:t>
+            </w:r>
+            <w:proofErr w:type="spellEnd"/>
+            <w:r>
+              <w:fldChar w:fldCharType="begin"/>
+            </w:r>
+            <w:r>
+              <w:instrText xml:space="preserve"> XE "</w:instrText>
+            </w:r>
+            <w:proofErr w:type="spellStart"/>
+            <w:r>
+              <w:instrText>GetPCBname</w:instrText>
+            </w:r>
+            <w:proofErr w:type="spellEnd"/>
+            <w:r>
+              <w:instrText xml:space="preserve">" </w:instrText>
+            </w:r>
+            <w:r>
+              <w:fldChar w:fldCharType="end"/>
+            </w:r>
+          </w:p>
+        </w:tc>
+        <w:tc>
+          <w:tcPr>
+            <w:tcW w:w="4765" w:type="dxa"/>
+          </w:tcPr>
+          <w:p>
+            <w:r>
+              <w:t>Ask the user to enter the name of an existing PCB, convert the input to lowercase, and return the string value.</w:t>
+            </w:r>
+          </w:p>
+          <w:p/>
+        </w:tc>
+      </w:tr>
+      <w:tr>
+        <w:tc>
+          <w:tcPr>
+            <w:tcW w:w="1795" w:type="dxa"/>
+          </w:tcPr>
+          <w:p>
+            <w:pPr>
+              <w:jc w:val="center"/>
+              <w:rPr>
+                <w:b/>
+              </w:rPr>
+            </w:pPr>
+            <w:r>
+              <w:rPr>
+                <w:b/>
+              </w:rPr>
+              <w:t>File Name</w:t>
+            </w:r>
+          </w:p>
+        </w:tc>
+        <w:tc>
+          <w:tcPr>
+            <w:tcW w:w="2790" w:type="dxa"/>
+          </w:tcPr>
+          <w:p>
+            <w:pPr>
+              <w:jc w:val="center"/>
+              <w:rPr>
+                <w:b/>
+              </w:rPr>
+            </w:pPr>
+            <w:r>
+              <w:rPr>
+                <w:b/>
+              </w:rPr>
+              <w:t>Data Structure Name</w:t>
+            </w:r>
+          </w:p>
+        </w:tc>
+        <w:tc>
+          <w:tcPr>
+            <w:tcW w:w="4765" w:type="dxa"/>
+          </w:tcPr>
+          <w:p>
+            <w:pPr>
+              <w:jc w:val="center"/>
+              <w:rPr>
+                <w:b/>
+              </w:rPr>
+            </w:pPr>
+            <w:r>
+              <w:rPr>
+                <w:b/>
+              </w:rPr>
+              <w:t>Description</w:t>
+            </w:r>
+          </w:p>
+        </w:tc>
+      </w:tr>
+      <w:tr>
+        <w:tc>
+          <w:tcPr>
+            <w:tcW w:w="1795" w:type="dxa"/>
+          </w:tcPr>
+          <w:p>
+            <w:r>
+              <w:t>main.cpp</w:t>
+            </w:r>
+          </w:p>
+        </w:tc>
+        <w:tc>
+          <w:tcPr>
+            <w:tcW w:w="2790" w:type="dxa"/>
+          </w:tcPr>
+          <w:p>
+            <w:r>
+              <w:t>PCB</w:t>
+            </w:r>
+          </w:p>
+        </w:tc>
+        <w:tc>
+          <w:tcPr>
+            <w:tcW w:w="4765" w:type="dxa"/>
+          </w:tcPr>
+          <w:p>
+            <w:r>
+              <w:t>Structure used to implement the PCB object. Values included in a struct PCB include:</w:t>
+            </w:r>
+          </w:p>
+          <w:p>
+            <w:pPr>
+              <w:pStyle w:val="ListParagraph"/>
+              <w:numPr>
+                <w:ilvl w:val="0"/>
+                <w:numId w:val="2"/>
+              </w:numPr>
+            </w:pPr>
+            <w:r>
+              <w:t>string processName</w:t>
+            </w:r>
+          </w:p>
+          <w:p>
+            <w:pPr>
+              <w:pStyle w:val="ListParagraph"/>
+              <w:numPr>
+                <w:ilvl w:val="0"/>
+                <w:numId w:val="2"/>
+              </w:numPr>
+            </w:pPr>
+            <w:r>
+              <w:t>bool processClass</w:t>
+            </w:r>
+          </w:p>
+          <w:p>
+            <w:pPr>
+              <w:pStyle w:val="ListParagraph"/>
+              <w:numPr>
+                <w:ilvl w:val="0"/>
+                <w:numId w:val="2"/>
+              </w:numPr>
+            </w:pPr>
+            <w:r>
+              <w:t>int priority</w:t>
+            </w:r>
+          </w:p>
+          <w:p>
+            <w:pPr>
+              <w:pStyle w:val="ListParagraph"/>
+              <w:numPr>
+                <w:ilvl w:val="0"/>
+                <w:numId w:val="2"/>
+              </w:numPr>
+            </w:pPr>
+            <w:r>
+              <w:t>int stateOne</w:t>
+            </w:r>
+          </w:p>
+          <w:p>
+            <w:pPr>
+              <w:pStyle w:val="ListParagraph"/>
+              <w:numPr>
+                <w:ilvl w:val="0"/>
+                <w:numId w:val="2"/>
+              </w:numPr>
+            </w:pPr>
+            <w:r>
+              <w:t>int stateTwo</w:t>
+            </w:r>
+          </w:p>
+          <w:p>
+            <w:pPr>
+              <w:pStyle w:val="ListParagraph"/>
+              <w:numPr>
+                <w:ilvl w:val="0"/>
+                <w:numId w:val="2"/>
+              </w:numPr>
+            </w:pPr>
+            <w:r>
+              <w:t>int memory</w:t>
+            </w:r>
+          </w:p>
+          <w:p>
+            <w:pPr>
+              <w:pStyle w:val="ListParagraph"/>
+              <w:numPr>
+                <w:ilvl w:val="0"/>
+                <w:numId w:val="2"/>
+              </w:numPr>
+            </w:pPr>
+            <w:r>
+              <w:t>struct PCB* next</w:t>
+            </w:r>
+          </w:p>
+          <w:p>
+            <w:pPr>
+              <w:pStyle w:val="ListParagraph"/>
+              <w:numPr>
+                <w:ilvl w:val="0"/>
+                <w:numId w:val="2"/>
+              </w:numPr>
+            </w:pPr>
+            <w:r>
+              <w:t>struct PCB* previous</w:t>
+            </w:r>
+          </w:p>
+        </w:tc>
+      </w:tr>
+      <w:tr>
+        <w:tc>
+          <w:tcPr>
+            <w:tcW w:w="1795" w:type="dxa"/>
+          </w:tcPr>
+          <w:p>
+            <w:pPr>
+              <w:jc w:val="center"/>
+              <w:rPr>
+                <w:b/>
+              </w:rPr>
+            </w:pPr>
+            <w:r>
+              <w:rPr>
+                <w:b/>
+              </w:rPr>
+              <w:t>File Name</w:t>
+            </w:r>
+          </w:p>
+        </w:tc>
+        <w:tc>
+          <w:tcPr>
+            <w:tcW w:w="2790" w:type="dxa"/>
+          </w:tcPr>
+          <w:p>
+            <w:pPr>
+              <w:jc w:val="center"/>
+              <w:rPr>
+                <w:b/>
+              </w:rPr>
+            </w:pPr>
+            <w:r>
+              <w:rPr>
+                <w:b/>
+              </w:rPr>
+              <w:t>Definition Name/Value</w:t>
+            </w:r>
+          </w:p>
+        </w:tc>
+        <w:tc>
+          <w:tcPr>
+            <w:tcW w:w="4765" w:type="dxa"/>
+          </w:tcPr>
+          <w:p>
+            <w:pPr>
+              <w:jc w:val="center"/>
+              <w:rPr>
+                <w:b/>
+              </w:rPr>
+            </w:pPr>
+            <w:r>
+              <w:rPr>
+                <w:b/>
+              </w:rPr>
+              <w:t>Description</w:t>
+            </w:r>
+          </w:p>
+        </w:tc>
+      </w:tr>
+      <w:tr>
+        <w:tc>
+          <w:tcPr>
+            <w:tcW w:w="1795" w:type="dxa"/>
+          </w:tcPr>
+          <w:p>
+            <w:r>
+              <w:t>main.cpp</w:t>
+            </w:r>
+          </w:p>
+        </w:tc>
+        <w:tc>
+          <w:tcPr>
+            <w:tcW w:w="2790" w:type="dxa"/>
+          </w:tcPr>
+          <w:p>
+            <w:r>
+              <w:t>APP / true</w:t>
+            </w:r>
+          </w:p>
+        </w:tc>
+        <w:tc>
+          <w:tcPr>
+            <w:tcW w:w="4765" w:type="dxa"/>
+          </w:tcPr>
+          <w:p>
+            <w:r>
+              <w:t>Used for the processClass variable to denote which class the PCB is.</w:t>
+            </w:r>
+          </w:p>
+          <w:p/>
+        </w:tc>
+      </w:tr>
+      <w:tr>
+        <w:tc>
+          <w:tcPr>
+            <w:tcW w:w="1795" w:type="dxa"/>
+          </w:tcPr>
+          <w:p/>
+        </w:tc>
+        <w:tc>
+          <w:tcPr>
+            <w:tcW w:w="2790" w:type="dxa"/>
+          </w:tcPr>
+          <w:p>
+            <w:r>
+              <w:t>SYS / false</w:t>
+            </w:r>
+          </w:p>
+        </w:tc>
+        <w:tc>
+          <w:tcPr>
+            <w:tcW w:w="4765" w:type="dxa"/>
+          </w:tcPr>
+          <w:p>
+            <w:r>
+              <w:t>Used for the processClass variable to denote which class the PCB is.</w:t>
+            </w:r>
+          </w:p>
+          <w:p/>
+        </w:tc>
+      </w:tr>
+      <w:tr>
+        <w:tc>
+          <w:tcPr>
+            <w:tcW w:w="1795" w:type="dxa"/>
+          </w:tcPr>
+          <w:p/>
+        </w:tc>
+        <w:tc>
+          <w:tcPr>
+            <w:tcW w:w="2790" w:type="dxa"/>
+          </w:tcPr>
+          <w:p/>
+        </w:tc>
+        <w:tc>
+          <w:tcPr>
+            <w:tcW w:w="4765" w:type="dxa"/>
+          </w:tcPr>
+          <w:p/>
+        </w:tc>
+      </w:tr>
+    </w:tbl>
+    <w:p>
+      <w:pPr>
+        <w:pStyle w:val="Heading2"/>
+        <w:tabs>
+          <w:tab w:val="left" w:pos="7154"/>
+        </w:tabs>
+      </w:pPr>
+    </w:p>
+    <w:tbl>
+      <w:tblPr>
+        <w:tblStyle w:val="TableGrid"/>
+        <w:tblW w:w="0" w:type="auto"/>
+        <w:tblBorders>
+          <w:top w:val="none" w:sz="0" w:space="0" w:color="auto"/>
+          <w:left w:val="none" w:sz="0" w:space="0" w:color="auto"/>
+          <w:bottom w:val="none" w:sz="0" w:space="0" w:color="auto"/>
+          <w:right w:val="none" w:sz="0" w:space="0" w:color="auto"/>
+          <w:insideH w:val="none" w:sz="0" w:space="0" w:color="auto"/>
+          <w:insideV w:val="none" w:sz="0" w:space="0" w:color="auto"/>
+        </w:tblBorders>
+        <w:tblLook w:val="04A0" w:firstRow="1" w:lastRow="0" w:firstColumn="1" w:lastColumn="0" w:noHBand="0" w:noVBand="1"/>
+      </w:tblPr>
+      <w:tblGrid>
+        <w:gridCol w:w="1795"/>
+        <w:gridCol w:w="2790"/>
+        <w:gridCol w:w="4765"/>
+      </w:tblGrid>
+      <w:tr>
+        <w:tc>
+          <w:tcPr>
+            <w:tcW w:w="1795" w:type="dxa"/>
+          </w:tcPr>
+          <w:p>
+            <w:pPr>
+              <w:jc w:val="center"/>
+              <w:rPr>
+                <w:b/>
+              </w:rPr>
+            </w:pPr>
+            <w:r>
+              <w:rPr>
+                <w:b/>
+              </w:rPr>
+              <w:t>File Name</w:t>
+            </w:r>
+          </w:p>
+        </w:tc>
+        <w:tc>
+          <w:tcPr>
+            <w:tcW w:w="2790" w:type="dxa"/>
+          </w:tcPr>
+          <w:p>
+            <w:pPr>
+              <w:jc w:val="center"/>
+              <w:rPr>
+                <w:b/>
+              </w:rPr>
+            </w:pPr>
+            <w:r>
+              <w:rPr>
+                <w:b/>
+              </w:rPr>
+              <w:t>Definition</w:t>
+            </w:r>
+            <w:r>
+              <w:rPr>
+                <w:b/>
+              </w:rPr>
+              <w:t xml:space="preserve"> Name</w:t>
+            </w:r>
+            <w:r>
+              <w:rPr>
+                <w:b/>
+              </w:rPr>
+              <w:t>/Value</w:t>
+            </w:r>
+          </w:p>
+        </w:tc>
+        <w:tc>
+          <w:tcPr>
+            <w:tcW w:w="4765" w:type="dxa"/>
+          </w:tcPr>
+          <w:p>
+            <w:pPr>
+              <w:jc w:val="center"/>
+              <w:rPr>
+                <w:b/>
+              </w:rPr>
+            </w:pPr>
+            <w:r>
+              <w:rPr>
+                <w:b/>
+              </w:rPr>
+              <w:t>Description</w:t>
+            </w:r>
+          </w:p>
+        </w:tc>
+      </w:tr>
+      <w:tr>
+        <w:tc>
+          <w:tcPr>
+            <w:tcW w:w="1795" w:type="dxa"/>
+          </w:tcPr>
+          <w:p>
+            <w:r>
+              <w:t>main.cpp</w:t>
+            </w:r>
+          </w:p>
+        </w:tc>
+        <w:tc>
+          <w:tcPr>
+            <w:tcW w:w="2790" w:type="dxa"/>
+          </w:tcPr>
+          <w:p>
+            <w:r>
+              <w:t>RUNNING / 0</w:t>
+            </w:r>
+            <w:r>
+              <w:fldChar w:fldCharType="begin"/>
+            </w:r>
+            <w:r>
+              <w:instrText xml:space="preserve"> XE "</w:instrText>
+            </w:r>
+            <w:r>
+              <w:instrText>InputLoop</w:instrText>
+            </w:r>
+            <w:r>
+              <w:instrText xml:space="preserve">" </w:instrText>
+            </w:r>
+            <w:r>
+              <w:fldChar w:fldCharType="end"/>
+            </w:r>
+          </w:p>
+        </w:tc>
+        <w:tc>
+          <w:tcPr>
+            <w:tcW w:w="4765" w:type="dxa"/>
+          </w:tcPr>
+          <w:p>
+            <w:r>
+              <w:t>Used for the stateOne variable to denote whether or not the PCB is running, ready, or blocked.</w:t>
+            </w:r>
+          </w:p>
+          <w:p/>
+        </w:tc>
+      </w:tr>
+      <w:tr>
+        <w:tc>
+          <w:tcPr>
+            <w:tcW w:w="1795" w:type="dxa"/>
+          </w:tcPr>
+          <w:p/>
+        </w:tc>
+        <w:tc>
+          <w:tcPr>
+            <w:tcW w:w="2790" w:type="dxa"/>
+          </w:tcPr>
+          <w:p>
+            <w:r>
+              <w:t>RUNNING / 0</w:t>
+            </w:r>
+            <w:r>
+              <w:fldChar w:fldCharType="begin"/>
+            </w:r>
+            <w:r>
+              <w:instrText xml:space="preserve"> XE "</w:instrText>
+            </w:r>
+            <w:r>
+              <w:instrText>InputLoop</w:instrText>
+            </w:r>
+            <w:r>
+              <w:instrText xml:space="preserve">" </w:instrText>
+            </w:r>
+            <w:r>
+              <w:fldChar w:fldCharType="end"/>
+            </w:r>
+          </w:p>
+        </w:tc>
+        <w:tc>
+          <w:tcPr>
+            <w:tcW w:w="4765" w:type="dxa"/>
+          </w:tcPr>
+          <w:p>
+            <w:r>
+              <w:t>Used for the stateOne variable to denote whether or not the PCB is running, ready, or blocked.</w:t>
+            </w:r>
+          </w:p>
+          <w:p/>
+        </w:tc>
+      </w:tr>
+      <w:tr>
+        <w:tc>
+          <w:tcPr>
+            <w:tcW w:w="1795" w:type="dxa"/>
+          </w:tcPr>
+          <w:p/>
+        </w:tc>
+        <w:tc>
+          <w:tcPr>
+            <w:tcW w:w="2790" w:type="dxa"/>
+          </w:tcPr>
+          <w:p>
+            <w:r>
+              <w:t>READY / 1</w:t>
+            </w:r>
+            <w:r>
+              <w:fldChar w:fldCharType="begin"/>
+            </w:r>
+            <w:r>
+              <w:instrText xml:space="preserve"> XE "</w:instrText>
+            </w:r>
+            <w:r>
+              <w:instrText>InputLoop</w:instrText>
+            </w:r>
+            <w:r>
+              <w:instrText xml:space="preserve">" </w:instrText>
+            </w:r>
+            <w:r>
+              <w:fldChar w:fldCharType="end"/>
+            </w:r>
+          </w:p>
+        </w:tc>
+        <w:tc>
+          <w:tcPr>
+            <w:tcW w:w="4765" w:type="dxa"/>
+          </w:tcPr>
+          <w:p>
+            <w:r>
+              <w:t>Used for the stateOne variable to denote whether or not the PCB is running, ready, or blocked.</w:t>
+            </w:r>
+          </w:p>
+          <w:p/>
+        </w:tc>
+      </w:tr>
+      <w:tr>
+        <w:tc>
+          <w:tcPr>
+            <w:tcW w:w="1795" w:type="dxa"/>
+          </w:tcPr>
+          <w:p/>
+        </w:tc>
+        <w:tc>
+          <w:tcPr>
+            <w:tcW w:w="2790" w:type="dxa"/>
+          </w:tcPr>
+          <w:p>
+            <w:r>
+              <w:t>BLOCKED / 2</w:t>
+            </w:r>
+            <w:r>
+              <w:fldChar w:fldCharType="begin"/>
+            </w:r>
+            <w:r>
+              <w:instrText xml:space="preserve"> XE "</w:instrText>
+            </w:r>
+            <w:r>
+              <w:instrText>InputLoop</w:instrText>
+            </w:r>
+            <w:r>
+              <w:instrText xml:space="preserve">" </w:instrText>
+            </w:r>
+            <w:r>
+              <w:fldChar w:fldCharType="end"/>
+            </w:r>
+          </w:p>
+        </w:tc>
+        <w:tc>
+          <w:tcPr>
+            <w:tcW w:w="4765" w:type="dxa"/>
+          </w:tcPr>
+          <w:p>
+            <w:r>
+              <w:t>Used for the stateOne variable to denote whether or not the PCB is running, ready, or blocked.</w:t>
+            </w:r>
+          </w:p>
+          <w:p/>
+        </w:tc>
+      </w:tr>
+      <w:tr>
+        <w:tc>
+          <w:tcPr>
+            <w:tcW w:w="1795" w:type="dxa"/>
+          </w:tcPr>
+          <w:p/>
+        </w:tc>
+        <w:tc>
+          <w:tcPr>
+            <w:tcW w:w="2790" w:type="dxa"/>
+          </w:tcPr>
+          <w:p>
+            <w:r>
+              <w:t>NOT_SUSPENDED / 0</w:t>
+            </w:r>
+            <w:r>
+              <w:fldChar w:fldCharType="begin"/>
+            </w:r>
+            <w:r>
+              <w:instrText xml:space="preserve"> XE "</w:instrText>
+            </w:r>
+            <w:r>
+              <w:instrText>InputLoop</w:instrText>
+            </w:r>
+            <w:r>
+              <w:instrText xml:space="preserve">" </w:instrText>
+            </w:r>
+            <w:r>
+              <w:fldChar w:fldCharType="end"/>
+            </w:r>
+          </w:p>
+        </w:tc>
+        <w:tc>
+          <w:tcPr>
+            <w:tcW w:w="4765" w:type="dxa"/>
+          </w:tcPr>
+          <w:p>
+            <w:r>
+              <w:t>Used for the stateTwo variable to denote whether or not the PCB is suspended.</w:t>
+            </w:r>
+          </w:p>
+          <w:p/>
+        </w:tc>
+      </w:tr>
+      <w:tr>
+        <w:tc>
+          <w:tcPr>
+            <w:tcW w:w="1795" w:type="dxa"/>
+          </w:tcPr>
+          <w:p/>
+        </w:tc>
+        <w:tc>
+          <w:tcPr>
+            <w:tcW w:w="2790" w:type="dxa"/>
+          </w:tcPr>
+          <w:p>
+            <w:r>
+              <w:t>SUSPENDED / 1</w:t>
+            </w:r>
+            <w:r>
+              <w:fldChar w:fldCharType="begin"/>
+            </w:r>
+            <w:r>
+              <w:instrText xml:space="preserve"> XE "</w:instrText>
+            </w:r>
+            <w:r>
+              <w:instrText>InputLoop</w:instrText>
+            </w:r>
+            <w:r>
+              <w:instrText xml:space="preserve">" </w:instrText>
+            </w:r>
+            <w:r>
+              <w:fldChar w:fldCharType="end"/>
+            </w:r>
+          </w:p>
+        </w:tc>
+        <w:tc>
+          <w:tcPr>
+            <w:tcW w:w="4765" w:type="dxa"/>
+          </w:tcPr>
+          <w:p>
+            <w:r>
+              <w:t>Used for the stateTwo variable to denote whether or not the PCB is suspended.</w:t>
+            </w:r>
+          </w:p>
+          <w:p/>
+        </w:tc>
+      </w:tr>
+    </w:tbl>
+    <w:p>
+      <w:r>
+        <w:br w:type="page"/>
+      </w:r>
+    </w:p>
+    <w:p/>
     <w:p>
       <w:pPr>
         <w:pStyle w:val="Heading1"/>
       </w:pPr>
-      <w:bookmarkStart w:id="4" w:name="_Toc428724062"/>
-      <w:r>
-        <w:lastRenderedPageBreak/>
+      <w:bookmarkStart w:id="4" w:name="_Toc431223348"/>
+      <w:r>
         <w:t>Description of Each Function</w:t>
       </w:r>
       <w:bookmarkEnd w:id="4"/>
@@ -1794,10 +3076,7 @@
           </w:tcPr>
           <w:p>
             <w:r>
-              <w:t>Integer value that is used in order to display the current year set.</w:t>
-            </w:r>
-            <w:r>
-              <w:t xml:space="preserve"> Variable passed by reference in order to manipulate its value within the function.</w:t>
+              <w:t>Integer value that is used in order to display the current year set. Variable passed by reference in order to manipulate its value within the function.</w:t>
             </w:r>
           </w:p>
           <w:p/>
@@ -1830,13 +3109,7 @@
           </w:tcPr>
           <w:p>
             <w:r>
-              <w:t>Integer value that is used in order to display the current month set.</w:t>
-            </w:r>
-            <w:r>
-              <w:t xml:space="preserve"> </w:t>
-            </w:r>
-            <w:r>
-              <w:t>Variable passed by reference in order to manipulate its value within the function.</w:t>
+              <w:t>Integer value that is used in order to display the current month set. Variable passed by reference in order to manipulate its value within the function.</w:t>
             </w:r>
           </w:p>
           <w:p/>
@@ -1869,13 +3142,7 @@
           </w:tcPr>
           <w:p>
             <w:r>
-              <w:t>Integer value that is used in order to display the current day set.</w:t>
-            </w:r>
-            <w:r>
-              <w:t xml:space="preserve"> </w:t>
-            </w:r>
-            <w:r>
-              <w:t>Variable passed by reference in order to manipulate its value within the function.</w:t>
+              <w:t>Integer value that is used in order to display the current day set. Variable passed by reference in order to manipulate its value within the function.</w:t>
             </w:r>
           </w:p>
         </w:tc>
@@ -2022,16 +3289,7 @@
           </w:tcPr>
           <w:p>
             <w:r>
-              <w:t xml:space="preserve">Integer value that is used to determine what the </w:t>
-            </w:r>
-            <w:r>
-              <w:t>maximum</w:t>
-            </w:r>
-            <w:r>
-              <w:t xml:space="preserve"> acceptable </w:t>
-            </w:r>
-            <w:r>
-              <w:t>value is for the user to enter.</w:t>
+              <w:t>Integer value that is used to determine what the maximum acceptable value is for the user to enter.</w:t>
             </w:r>
           </w:p>
         </w:tc>
@@ -2136,13 +3394,7 @@
         <w:t>This function goes through the OS directory and prints the filename for each file. This function can display two errors: “Not a directory” and “No such file or directory.”</w:t>
       </w:r>
       <w:r>
-        <w:t xml:space="preserve"> These errors are displayed when the file path used to find the program directory is </w:t>
-      </w:r>
-      <w:r>
-        <w:t xml:space="preserve">either </w:t>
-      </w:r>
-      <w:r>
-        <w:t>not a file path at all or if it does not lead to a directory or file. This function currently uses an absolute file path to find the directory so it this function will only work on the computer which it was created on. Therefore this function needs to be altered in order find the file path.</w:t>
+        <w:t xml:space="preserve"> These errors are displayed when the file path used to find the program directory is either not a file path at all or if it does not lead to a directory or file. This function currently uses an absolute file path to find the directory so it this function will only work on the computer which it was created on. Therefore this function needs to be altered in order find the file path.</w:t>
       </w:r>
     </w:p>
     <w:p>
@@ -2602,6 +3854,11 @@
       </w:r>
     </w:p>
     <w:p>
+      <w:pPr>
+        <w:pBdr>
+          <w:bottom w:val="single" w:sz="6" w:space="1" w:color="auto"/>
+        </w:pBdr>
+      </w:pPr>
       <w:r>
         <w:t>This function is used to automatically run a short list of tests in order to show that certain functions work properly. The function tests the RestoreCurrentDate</w:t>
       </w:r>
@@ -2614,26 +3871,310 @@
       <w:r>
         <w:instrText>RestoreCurrentDate</w:instrText>
       </w:r>
+      <w:r>
+        <w:instrText xml:space="preserve">" </w:instrText>
+      </w:r>
+      <w:r>
+        <w:fldChar w:fldCharType="end"/>
+      </w:r>
+      <w:r>
+        <w:t>, DisplayDate</w:t>
+      </w:r>
+      <w:r>
+        <w:fldChar w:fldCharType="begin"/>
+      </w:r>
+      <w:r>
+        <w:instrText xml:space="preserve"> XE "</w:instrText>
+      </w:r>
+      <w:r>
+        <w:instrText>DisplayDate</w:instrText>
+      </w:r>
+      <w:r>
+        <w:instrText xml:space="preserve">" </w:instrText>
+      </w:r>
+      <w:r>
+        <w:fldChar w:fldCharType="end"/>
+      </w:r>
+      <w:r>
+        <w:t xml:space="preserve">, DirectoryFiles, </w:t>
+      </w:r>
+      <w:proofErr w:type="spellStart"/>
+      <w:r>
+        <w:t>DisplayVersion</w:t>
+      </w:r>
+      <w:proofErr w:type="spellEnd"/>
+      <w:r>
+        <w:fldChar w:fldCharType="begin"/>
+      </w:r>
+      <w:r>
+        <w:instrText xml:space="preserve"> XE "</w:instrText>
+      </w:r>
+      <w:r>
+        <w:instrText>DisplayVersion</w:instrText>
+      </w:r>
+      <w:r>
+        <w:instrText xml:space="preserve">" </w:instrText>
+      </w:r>
+      <w:r>
+        <w:fldChar w:fldCharType="end"/>
+      </w:r>
+      <w:r>
+        <w:t xml:space="preserve">, and </w:t>
+      </w:r>
+      <w:proofErr w:type="spellStart"/>
+      <w:r>
+        <w:t>ShowHelp</w:t>
+      </w:r>
+      <w:proofErr w:type="spellEnd"/>
+      <w:r>
+        <w:fldChar w:fldCharType="begin"/>
+      </w:r>
+      <w:r>
+        <w:instrText xml:space="preserve"> XE "</w:instrText>
+      </w:r>
+      <w:r>
+        <w:instrText>ShowHelp</w:instrText>
+      </w:r>
+      <w:r>
+        <w:instrText xml:space="preserve">" </w:instrText>
+      </w:r>
+      <w:r>
+        <w:fldChar w:fldCharType="end"/>
+      </w:r>
+      <w:r>
+        <w:t xml:space="preserve"> functions.</w:t>
+      </w:r>
+    </w:p>
+    <w:p>
+      <w:r>
+        <w:rPr>
+          <w:b/>
+        </w:rPr>
+        <w:t>Prototype</w:t>
+      </w:r>
+    </w:p>
+    <w:p>
       <w:proofErr w:type="gramStart"/>
       <w:r>
+        <w:t>struct</w:t>
+      </w:r>
+      <w:proofErr w:type="gramEnd"/>
+      <w:r>
+        <w:t xml:space="preserve"> PCB* </w:t>
+      </w:r>
+      <w:proofErr w:type="spellStart"/>
+      <w:r>
+        <w:t>AllocatePCB</w:t>
+      </w:r>
+      <w:proofErr w:type="spellEnd"/>
+      <w:r>
+        <w:fldChar w:fldCharType="begin"/>
+      </w:r>
+      <w:r>
+        <w:instrText xml:space="preserve"> XE "</w:instrText>
+      </w:r>
+      <w:proofErr w:type="spellStart"/>
+      <w:r>
+        <w:instrText>AllocatePCB</w:instrText>
+      </w:r>
+      <w:proofErr w:type="spellEnd"/>
+      <w:r>
         <w:instrText xml:space="preserve">" </w:instrText>
       </w:r>
+      <w:r>
+        <w:fldChar w:fldCharType="end"/>
+      </w:r>
+      <w:r>
+        <w:t>();</w:t>
+      </w:r>
+    </w:p>
+    <w:p>
+      <w:r>
+        <w:rPr>
+          <w:b/>
+        </w:rPr>
+        <w:t>Return Value</w:t>
+      </w:r>
+    </w:p>
+    <w:p>
+      <w:r>
+        <w:t>Creates a new PCB and returns a pointer to it as long as it does not equal 0. Otherwise it returns NULL.</w:t>
+      </w:r>
+    </w:p>
+    <w:p>
+      <w:r>
+        <w:rPr>
+          <w:b/>
+        </w:rPr>
+        <w:t>Description</w:t>
+      </w:r>
+    </w:p>
+    <w:p>
+      <w:r>
+        <w:t>This function simply creates a new struct PCB* and returns a pointer to it as long as it isn’t 0.</w:t>
+      </w:r>
+    </w:p>
+    <w:p>
+      <w:r>
+        <w:br w:type="page"/>
+      </w:r>
+    </w:p>
+    <w:p>
+      <w:r>
+        <w:rPr>
+          <w:b/>
+        </w:rPr>
+        <w:lastRenderedPageBreak/>
+        <w:t>Prototype</w:t>
+      </w:r>
+    </w:p>
+    <w:p>
+      <w:proofErr w:type="gramStart"/>
+      <w:r>
+        <w:t>void</w:t>
+      </w:r>
       <w:proofErr w:type="gramEnd"/>
       <w:r>
+        <w:t xml:space="preserve"> </w:t>
+      </w:r>
+      <w:proofErr w:type="spellStart"/>
+      <w:r>
+        <w:t>FreePCB</w:t>
+      </w:r>
+      <w:proofErr w:type="spellEnd"/>
+      <w:r>
+        <w:fldChar w:fldCharType="begin"/>
+      </w:r>
+      <w:r>
+        <w:instrText xml:space="preserve"> XE "</w:instrText>
+      </w:r>
+      <w:proofErr w:type="spellStart"/>
+      <w:r>
+        <w:instrText>FreePCB</w:instrText>
+      </w:r>
+      <w:proofErr w:type="spellEnd"/>
+      <w:r>
+        <w:instrText xml:space="preserve">" </w:instrText>
+      </w:r>
+      <w:r>
         <w:fldChar w:fldCharType="end"/>
       </w:r>
       <w:r>
-        <w:t>, DisplayDate</w:t>
-      </w:r>
+        <w:t>(struct PCB* inPCB);</w:t>
+      </w:r>
+    </w:p>
+    <w:p>
+      <w:r>
+        <w:rPr>
+          <w:b/>
+        </w:rPr>
+        <w:t>Parameters</w:t>
+      </w:r>
+    </w:p>
+    <w:tbl>
+      <w:tblPr>
+        <w:tblStyle w:val="TableGrid"/>
+        <w:tblW w:w="0" w:type="auto"/>
+        <w:tblBorders>
+          <w:top w:val="none" w:sz="0" w:space="0" w:color="auto"/>
+          <w:left w:val="none" w:sz="0" w:space="0" w:color="auto"/>
+          <w:bottom w:val="none" w:sz="0" w:space="0" w:color="auto"/>
+          <w:right w:val="none" w:sz="0" w:space="0" w:color="auto"/>
+          <w:insideH w:val="none" w:sz="0" w:space="0" w:color="auto"/>
+          <w:insideV w:val="none" w:sz="0" w:space="0" w:color="auto"/>
+        </w:tblBorders>
+        <w:tblLook w:val="04A0" w:firstRow="1" w:lastRow="0" w:firstColumn="1" w:lastColumn="0" w:noHBand="0" w:noVBand="1"/>
+      </w:tblPr>
+      <w:tblGrid>
+        <w:gridCol w:w="1525"/>
+        <w:gridCol w:w="1805"/>
+        <w:gridCol w:w="6020"/>
+      </w:tblGrid>
+      <w:tr>
+        <w:tc>
+          <w:tcPr>
+            <w:tcW w:w="1525" w:type="dxa"/>
+          </w:tcPr>
+          <w:p>
+            <w:r>
+              <w:t>inPCB</w:t>
+            </w:r>
+          </w:p>
+        </w:tc>
+        <w:tc>
+          <w:tcPr>
+            <w:tcW w:w="1805" w:type="dxa"/>
+          </w:tcPr>
+          <w:p>
+            <w:r>
+              <w:t>struct PCB*</w:t>
+            </w:r>
+          </w:p>
+        </w:tc>
+        <w:tc>
+          <w:tcPr>
+            <w:tcW w:w="6020" w:type="dxa"/>
+          </w:tcPr>
+          <w:p>
+            <w:r>
+              <w:t>Pointer to a PCB object. This allows the function to free the memory of the object</w:t>
+            </w:r>
+          </w:p>
+          <w:p/>
+        </w:tc>
+      </w:tr>
+    </w:tbl>
+    <w:p>
+      <w:r>
+        <w:rPr>
+          <w:b/>
+        </w:rPr>
+        <w:t>Description</w:t>
+      </w:r>
+    </w:p>
+    <w:p>
+      <w:pPr>
+        <w:pBdr>
+          <w:bottom w:val="single" w:sz="12" w:space="1" w:color="auto"/>
+        </w:pBdr>
+      </w:pPr>
+      <w:r>
+        <w:t>This function simply takes a pointer to a PCB object and uses that pointer to free its memory.</w:t>
+      </w:r>
+    </w:p>
+    <w:p>
+      <w:r>
+        <w:rPr>
+          <w:b/>
+        </w:rPr>
+        <w:t>Prototype</w:t>
+      </w:r>
+    </w:p>
+    <w:p>
+      <w:proofErr w:type="gramStart"/>
+      <w:r>
+        <w:t>struct</w:t>
+      </w:r>
+      <w:proofErr w:type="gramEnd"/>
+      <w:r>
+        <w:t xml:space="preserve"> PCB* </w:t>
+      </w:r>
+      <w:proofErr w:type="spellStart"/>
+      <w:r>
+        <w:t>SetupPCB</w:t>
+      </w:r>
+      <w:proofErr w:type="spellEnd"/>
       <w:r>
         <w:fldChar w:fldCharType="begin"/>
       </w:r>
       <w:r>
         <w:instrText xml:space="preserve"> XE "</w:instrText>
       </w:r>
-      <w:r>
-        <w:instrText>DisplayDate</w:instrText>
-      </w:r>
+      <w:proofErr w:type="spellStart"/>
+      <w:r>
+        <w:instrText>SetupPCB</w:instrText>
+      </w:r>
+      <w:proofErr w:type="spellEnd"/>
       <w:r>
         <w:instrText xml:space="preserve">" </w:instrText>
       </w:r>
@@ -2641,17 +4182,191 @@
         <w:fldChar w:fldCharType="end"/>
       </w:r>
       <w:r>
-        <w:t>, DirectoryFiles, DisplayVersion</w:t>
-      </w:r>
+        <w:t xml:space="preserve">(string name, int priority, bool </w:t>
+      </w:r>
+      <w:proofErr w:type="spellStart"/>
+      <w:r>
+        <w:t>classType</w:t>
+      </w:r>
+      <w:proofErr w:type="spellEnd"/>
+      <w:r>
+        <w:t>);</w:t>
+      </w:r>
+    </w:p>
+    <w:p>
+      <w:r>
+        <w:rPr>
+          <w:b/>
+        </w:rPr>
+        <w:t>Parameters</w:t>
+      </w:r>
+    </w:p>
+    <w:tbl>
+      <w:tblPr>
+        <w:tblStyle w:val="TableGrid"/>
+        <w:tblW w:w="0" w:type="auto"/>
+        <w:tblBorders>
+          <w:top w:val="none" w:sz="0" w:space="0" w:color="auto"/>
+          <w:left w:val="none" w:sz="0" w:space="0" w:color="auto"/>
+          <w:bottom w:val="none" w:sz="0" w:space="0" w:color="auto"/>
+          <w:right w:val="none" w:sz="0" w:space="0" w:color="auto"/>
+          <w:insideH w:val="none" w:sz="0" w:space="0" w:color="auto"/>
+          <w:insideV w:val="none" w:sz="0" w:space="0" w:color="auto"/>
+        </w:tblBorders>
+        <w:tblLook w:val="04A0" w:firstRow="1" w:lastRow="0" w:firstColumn="1" w:lastColumn="0" w:noHBand="0" w:noVBand="1"/>
+      </w:tblPr>
+      <w:tblGrid>
+        <w:gridCol w:w="1525"/>
+        <w:gridCol w:w="1805"/>
+        <w:gridCol w:w="6020"/>
+      </w:tblGrid>
+      <w:tr>
+        <w:tc>
+          <w:tcPr>
+            <w:tcW w:w="1525" w:type="dxa"/>
+          </w:tcPr>
+          <w:p>
+            <w:r>
+              <w:t>name</w:t>
+            </w:r>
+          </w:p>
+        </w:tc>
+        <w:tc>
+          <w:tcPr>
+            <w:tcW w:w="1805" w:type="dxa"/>
+          </w:tcPr>
+          <w:p>
+            <w:r>
+              <w:t>string</w:t>
+            </w:r>
+          </w:p>
+        </w:tc>
+        <w:tc>
+          <w:tcPr>
+            <w:tcW w:w="6020" w:type="dxa"/>
+          </w:tcPr>
+          <w:p>
+            <w:r>
+              <w:t>A string value that will be used to set the name of the PCB object.</w:t>
+            </w:r>
+          </w:p>
+          <w:p/>
+        </w:tc>
+      </w:tr>
+      <w:tr>
+        <w:tc>
+          <w:tcPr>
+            <w:tcW w:w="1525" w:type="dxa"/>
+          </w:tcPr>
+          <w:p>
+            <w:r>
+              <w:t>priority</w:t>
+            </w:r>
+          </w:p>
+        </w:tc>
+        <w:tc>
+          <w:tcPr>
+            <w:tcW w:w="1805" w:type="dxa"/>
+          </w:tcPr>
+          <w:p>
+            <w:r>
+              <w:t>int</w:t>
+            </w:r>
+          </w:p>
+        </w:tc>
+        <w:tc>
+          <w:tcPr>
+            <w:tcW w:w="6020" w:type="dxa"/>
+          </w:tcPr>
+          <w:p>
+            <w:r>
+              <w:t>An int value that will be used to set the priority of the PCB object.</w:t>
+            </w:r>
+          </w:p>
+          <w:p/>
+        </w:tc>
+      </w:tr>
+      <w:tr>
+        <w:tc>
+          <w:tcPr>
+            <w:tcW w:w="1525" w:type="dxa"/>
+          </w:tcPr>
+          <w:p>
+            <w:proofErr w:type="spellStart"/>
+            <w:r>
+              <w:t>classType</w:t>
+            </w:r>
+            <w:proofErr w:type="spellEnd"/>
+          </w:p>
+        </w:tc>
+        <w:tc>
+          <w:tcPr>
+            <w:tcW w:w="1805" w:type="dxa"/>
+          </w:tcPr>
+          <w:p>
+            <w:r>
+              <w:t>bool</w:t>
+            </w:r>
+          </w:p>
+        </w:tc>
+        <w:tc>
+          <w:tcPr>
+            <w:tcW w:w="6020" w:type="dxa"/>
+          </w:tcPr>
+          <w:p>
+            <w:r>
+              <w:t>A Boolean value that will be used to set the class of the PCB object.</w:t>
+            </w:r>
+          </w:p>
+        </w:tc>
+      </w:tr>
+    </w:tbl>
+    <w:p>
+      <w:pPr>
+        <w:rPr>
+          <w:b/>
+        </w:rPr>
+      </w:pPr>
+      <w:r>
+        <w:rPr>
+          <w:b/>
+        </w:rPr>
+        <w:t>Return Value</w:t>
+      </w:r>
+    </w:p>
+    <w:p>
+      <w:r>
+        <w:t>Returns a pointer to a PCB.</w:t>
+      </w:r>
+    </w:p>
+    <w:p>
+      <w:r>
+        <w:rPr>
+          <w:b/>
+        </w:rPr>
+        <w:t>Description</w:t>
+      </w:r>
+    </w:p>
+    <w:p>
+      <w:r>
+        <w:t xml:space="preserve">Creates a PCB*, calls the </w:t>
+      </w:r>
+      <w:proofErr w:type="spellStart"/>
+      <w:r>
+        <w:t>AllocatePCB</w:t>
+      </w:r>
+      <w:proofErr w:type="spellEnd"/>
       <w:r>
         <w:fldChar w:fldCharType="begin"/>
       </w:r>
       <w:r>
         <w:instrText xml:space="preserve"> XE "</w:instrText>
       </w:r>
-      <w:r>
-        <w:instrText>DisplayVersion</w:instrText>
-      </w:r>
+      <w:proofErr w:type="spellStart"/>
+      <w:r>
+        <w:instrText>AllocatePCB</w:instrText>
+      </w:r>
+      <w:proofErr w:type="spellEnd"/>
       <w:r>
         <w:instrText xml:space="preserve">" </w:instrText>
       </w:r>
@@ -2659,17 +4374,54 @@
         <w:fldChar w:fldCharType="end"/>
       </w:r>
       <w:r>
-        <w:t>, and ShowHelp</w:t>
-      </w:r>
+        <w:t xml:space="preserve"> function, sets the three PCB values that are passed in, sets the two state values by default</w:t>
+      </w:r>
+      <w:r>
+        <w:t xml:space="preserve"> (stateOne = READY, stateTwo = NOT_SUSPENDED)</w:t>
+      </w:r>
+      <w:r>
+        <w:t>, and returns a pointer to the PCB.</w:t>
+      </w:r>
+    </w:p>
+    <w:p>
+      <w:r>
+        <w:br w:type="page"/>
+      </w:r>
+    </w:p>
+    <w:p>
+      <w:r>
+        <w:rPr>
+          <w:b/>
+        </w:rPr>
+        <w:lastRenderedPageBreak/>
+        <w:t>Prototype</w:t>
+      </w:r>
+    </w:p>
+    <w:p>
+      <w:proofErr w:type="gramStart"/>
+      <w:r>
+        <w:t>struct</w:t>
+      </w:r>
+      <w:proofErr w:type="gramEnd"/>
+      <w:r>
+        <w:t xml:space="preserve"> PCB* </w:t>
+      </w:r>
+      <w:proofErr w:type="spellStart"/>
+      <w:r>
+        <w:t>FindPCB</w:t>
+      </w:r>
+      <w:proofErr w:type="spellEnd"/>
       <w:r>
         <w:fldChar w:fldCharType="begin"/>
       </w:r>
       <w:r>
         <w:instrText xml:space="preserve"> XE "</w:instrText>
       </w:r>
-      <w:r>
-        <w:instrText>ShowHelp</w:instrText>
-      </w:r>
+      <w:proofErr w:type="spellStart"/>
+      <w:r>
+        <w:instrText>FindPCB</w:instrText>
+      </w:r>
+      <w:proofErr w:type="spellEnd"/>
       <w:r>
         <w:instrText xml:space="preserve">" </w:instrText>
       </w:r>
@@ -2677,7 +4429,386 @@
         <w:fldChar w:fldCharType="end"/>
       </w:r>
       <w:r>
-        <w:t xml:space="preserve"> functions.</w:t>
+        <w:t>(string name, queue&lt;struct PCB*&gt; ready, queue&lt;struct PCB*&gt; blocked);</w:t>
+      </w:r>
+    </w:p>
+    <w:p>
+      <w:r>
+        <w:rPr>
+          <w:b/>
+        </w:rPr>
+        <w:t>Parameters</w:t>
+      </w:r>
+    </w:p>
+    <w:tbl>
+      <w:tblPr>
+        <w:tblStyle w:val="TableGrid"/>
+        <w:tblW w:w="0" w:type="auto"/>
+        <w:tblBorders>
+          <w:top w:val="none" w:sz="0" w:space="0" w:color="auto"/>
+          <w:left w:val="none" w:sz="0" w:space="0" w:color="auto"/>
+          <w:bottom w:val="none" w:sz="0" w:space="0" w:color="auto"/>
+          <w:right w:val="none" w:sz="0" w:space="0" w:color="auto"/>
+          <w:insideH w:val="none" w:sz="0" w:space="0" w:color="auto"/>
+          <w:insideV w:val="none" w:sz="0" w:space="0" w:color="auto"/>
+        </w:tblBorders>
+        <w:tblLook w:val="04A0" w:firstRow="1" w:lastRow="0" w:firstColumn="1" w:lastColumn="0" w:noHBand="0" w:noVBand="1"/>
+      </w:tblPr>
+      <w:tblGrid>
+        <w:gridCol w:w="1525"/>
+        <w:gridCol w:w="2435"/>
+        <w:gridCol w:w="5390"/>
+      </w:tblGrid>
+      <w:tr>
+        <w:tc>
+          <w:tcPr>
+            <w:tcW w:w="1525" w:type="dxa"/>
+          </w:tcPr>
+          <w:p>
+            <w:r>
+              <w:t>name</w:t>
+            </w:r>
+          </w:p>
+        </w:tc>
+        <w:tc>
+          <w:tcPr>
+            <w:tcW w:w="2435" w:type="dxa"/>
+          </w:tcPr>
+          <w:p>
+            <w:r>
+              <w:t>string</w:t>
+            </w:r>
+          </w:p>
+        </w:tc>
+        <w:tc>
+          <w:tcPr>
+            <w:tcW w:w="5390" w:type="dxa"/>
+          </w:tcPr>
+          <w:p>
+            <w:r>
+              <w:t xml:space="preserve">A string value that will be used to </w:t>
+            </w:r>
+            <w:r>
+              <w:t>search for a PCB with that name.</w:t>
+            </w:r>
+          </w:p>
+          <w:p/>
+        </w:tc>
+      </w:tr>
+      <w:tr>
+        <w:tc>
+          <w:tcPr>
+            <w:tcW w:w="1525" w:type="dxa"/>
+          </w:tcPr>
+          <w:p>
+            <w:r>
+              <w:t>ready</w:t>
+            </w:r>
+          </w:p>
+        </w:tc>
+        <w:tc>
+          <w:tcPr>
+            <w:tcW w:w="2435" w:type="dxa"/>
+          </w:tcPr>
+          <w:p>
+            <w:r>
+              <w:t>queue&lt;struct PCB*&gt;</w:t>
+            </w:r>
+          </w:p>
+        </w:tc>
+        <w:tc>
+          <w:tcPr>
+            <w:tcW w:w="5390" w:type="dxa"/>
+          </w:tcPr>
+          <w:p>
+            <w:r>
+              <w:t>A queue of all PCBs in the ready state to search through.</w:t>
+            </w:r>
+          </w:p>
+          <w:p/>
+        </w:tc>
+      </w:tr>
+      <w:tr>
+        <w:tc>
+          <w:tcPr>
+            <w:tcW w:w="1525" w:type="dxa"/>
+          </w:tcPr>
+          <w:p>
+            <w:r>
+              <w:t>blocked</w:t>
+            </w:r>
+          </w:p>
+        </w:tc>
+        <w:tc>
+          <w:tcPr>
+            <w:tcW w:w="2435" w:type="dxa"/>
+          </w:tcPr>
+          <w:p>
+            <w:r>
+              <w:t>queue&lt;struct PCB*&gt;</w:t>
+            </w:r>
+          </w:p>
+        </w:tc>
+        <w:tc>
+          <w:tcPr>
+            <w:tcW w:w="5390" w:type="dxa"/>
+          </w:tcPr>
+          <w:p>
+            <w:r>
+              <w:t>A queue of all PCBs in the ready state to search through.</w:t>
+            </w:r>
+          </w:p>
+          <w:p/>
+        </w:tc>
+      </w:tr>
+    </w:tbl>
+    <w:p>
+      <w:pPr>
+        <w:rPr>
+          <w:b/>
+        </w:rPr>
+      </w:pPr>
+      <w:r>
+        <w:rPr>
+          <w:b/>
+        </w:rPr>
+        <w:t>Return Value</w:t>
+      </w:r>
+    </w:p>
+    <w:p>
+      <w:r>
+        <w:t>Pointer to a PCB if a PCB is found with a matching name, otherwise returns NULL.</w:t>
+      </w:r>
+    </w:p>
+    <w:p>
+      <w:r>
+        <w:rPr>
+          <w:b/>
+        </w:rPr>
+        <w:t>Description</w:t>
+      </w:r>
+    </w:p>
+    <w:p>
+      <w:pPr>
+        <w:pBdr>
+          <w:bottom w:val="single" w:sz="12" w:space="1" w:color="auto"/>
+        </w:pBdr>
+      </w:pPr>
+      <w:r>
+        <w:t>This function goes through each queue and checks to see if there exists a PCB with the name string passed in. If one is found then a pointer to it is returned, else NULL is returned.</w:t>
+      </w:r>
+    </w:p>
+    <w:p>
+      <w:r>
+        <w:rPr>
+          <w:b/>
+        </w:rPr>
+        <w:t>Prototype</w:t>
+      </w:r>
+    </w:p>
+    <w:p>
+      <w:proofErr w:type="gramStart"/>
+      <w:r>
+        <w:t>void</w:t>
+      </w:r>
+      <w:proofErr w:type="gramEnd"/>
+      <w:r>
+        <w:t xml:space="preserve"> </w:t>
+      </w:r>
+      <w:proofErr w:type="spellStart"/>
+      <w:r>
+        <w:t>Insert</w:t>
+      </w:r>
+      <w:r>
+        <w:t>PCB</w:t>
+      </w:r>
+      <w:proofErr w:type="spellEnd"/>
+      <w:r>
+        <w:fldChar w:fldCharType="begin"/>
+      </w:r>
+      <w:r>
+        <w:instrText xml:space="preserve"> XE "</w:instrText>
+      </w:r>
+      <w:proofErr w:type="spellStart"/>
+      <w:r>
+        <w:instrText>InsertPCB</w:instrText>
+      </w:r>
+      <w:proofErr w:type="spellEnd"/>
+      <w:r>
+        <w:instrText xml:space="preserve">" </w:instrText>
+      </w:r>
+      <w:r>
+        <w:fldChar w:fldCharType="end"/>
+      </w:r>
+      <w:r>
+        <w:t>(struct PCB* inPCB</w:t>
+      </w:r>
+      <w:r>
+        <w:t xml:space="preserve">, queue&lt;struct PCB*&gt; </w:t>
+      </w:r>
+      <w:r>
+        <w:t>*</w:t>
+      </w:r>
+      <w:r>
+        <w:t xml:space="preserve">ready, queue&lt;struct PCB*&gt; </w:t>
+      </w:r>
+      <w:r>
+        <w:t>*</w:t>
+      </w:r>
+      <w:r>
+        <w:t>blocked);</w:t>
+      </w:r>
+    </w:p>
+    <w:p>
+      <w:r>
+        <w:rPr>
+          <w:b/>
+        </w:rPr>
+        <w:t>Parameters</w:t>
+      </w:r>
+    </w:p>
+    <w:tbl>
+      <w:tblPr>
+        <w:tblStyle w:val="TableGrid"/>
+        <w:tblW w:w="0" w:type="auto"/>
+        <w:tblBorders>
+          <w:top w:val="none" w:sz="0" w:space="0" w:color="auto"/>
+          <w:left w:val="none" w:sz="0" w:space="0" w:color="auto"/>
+          <w:bottom w:val="none" w:sz="0" w:space="0" w:color="auto"/>
+          <w:right w:val="none" w:sz="0" w:space="0" w:color="auto"/>
+          <w:insideH w:val="none" w:sz="0" w:space="0" w:color="auto"/>
+          <w:insideV w:val="none" w:sz="0" w:space="0" w:color="auto"/>
+        </w:tblBorders>
+        <w:tblLook w:val="04A0" w:firstRow="1" w:lastRow="0" w:firstColumn="1" w:lastColumn="0" w:noHBand="0" w:noVBand="1"/>
+      </w:tblPr>
+      <w:tblGrid>
+        <w:gridCol w:w="1525"/>
+        <w:gridCol w:w="2435"/>
+        <w:gridCol w:w="5390"/>
+      </w:tblGrid>
+      <w:tr>
+        <w:tc>
+          <w:tcPr>
+            <w:tcW w:w="1525" w:type="dxa"/>
+          </w:tcPr>
+          <w:p>
+            <w:r>
+              <w:t>inPCB</w:t>
+            </w:r>
+          </w:p>
+        </w:tc>
+        <w:tc>
+          <w:tcPr>
+            <w:tcW w:w="2435" w:type="dxa"/>
+          </w:tcPr>
+          <w:p>
+            <w:r>
+              <w:t>struct PCB*</w:t>
+            </w:r>
+          </w:p>
+        </w:tc>
+        <w:tc>
+          <w:tcPr>
+            <w:tcW w:w="5390" w:type="dxa"/>
+          </w:tcPr>
+          <w:p>
+            <w:r>
+              <w:t>A pointer to a PCB object to be inserted into one of the queues.</w:t>
+            </w:r>
+          </w:p>
+          <w:p/>
+        </w:tc>
+      </w:tr>
+      <w:tr>
+        <w:tc>
+          <w:tcPr>
+            <w:tcW w:w="1525" w:type="dxa"/>
+          </w:tcPr>
+          <w:p>
+            <w:r>
+              <w:t>ready</w:t>
+            </w:r>
+          </w:p>
+        </w:tc>
+        <w:tc>
+          <w:tcPr>
+            <w:tcW w:w="2435" w:type="dxa"/>
+          </w:tcPr>
+          <w:p>
+            <w:r>
+              <w:t>queue&lt;struct PCB*&gt;</w:t>
+            </w:r>
+            <w:r>
+              <w:t>*</w:t>
+            </w:r>
+          </w:p>
+        </w:tc>
+        <w:tc>
+          <w:tcPr>
+            <w:tcW w:w="5390" w:type="dxa"/>
+          </w:tcPr>
+          <w:p>
+            <w:r>
+              <w:t>A pointer to a queue of PCB objects in the ready state to potentially hold inPCB.</w:t>
+            </w:r>
+          </w:p>
+          <w:p/>
+        </w:tc>
+      </w:tr>
+      <w:tr>
+        <w:tc>
+          <w:tcPr>
+            <w:tcW w:w="1525" w:type="dxa"/>
+          </w:tcPr>
+          <w:p>
+            <w:r>
+              <w:t>blocked</w:t>
+            </w:r>
+          </w:p>
+        </w:tc>
+        <w:tc>
+          <w:tcPr>
+            <w:tcW w:w="2435" w:type="dxa"/>
+          </w:tcPr>
+          <w:p>
+            <w:r>
+              <w:t>queue&lt;struct PCB*&gt;</w:t>
+            </w:r>
+            <w:r>
+              <w:t>*</w:t>
+            </w:r>
+          </w:p>
+        </w:tc>
+        <w:tc>
+          <w:tcPr>
+            <w:tcW w:w="5390" w:type="dxa"/>
+          </w:tcPr>
+          <w:p>
+            <w:r>
+              <w:t xml:space="preserve">A pointer to a queue of PCB objects in the </w:t>
+            </w:r>
+            <w:r>
+              <w:t>blocked</w:t>
+            </w:r>
+            <w:r>
+              <w:t xml:space="preserve"> state to potentially hold inPCB.</w:t>
+            </w:r>
+          </w:p>
+          <w:p/>
+        </w:tc>
+      </w:tr>
+    </w:tbl>
+    <w:p>
+      <w:r>
+        <w:rPr>
+          <w:b/>
+        </w:rPr>
+        <w:t>Description</w:t>
+      </w:r>
+    </w:p>
+    <w:p>
+      <w:r>
+        <w:t>Takes in a PCB object and pointers to the ready and blocked queues. Then, based on the PCBs stateOne value it will be inserted into the proper queue.</w:t>
       </w:r>
     </w:p>
     <w:p>
@@ -2686,10 +4817,300 @@
       </w:r>
     </w:p>
     <w:p>
+      <w:r>
+        <w:rPr>
+          <w:b/>
+        </w:rPr>
+        <w:lastRenderedPageBreak/>
+        <w:t>Prototype</w:t>
+      </w:r>
+    </w:p>
+    <w:p>
+      <w:proofErr w:type="gramStart"/>
+      <w:r>
+        <w:t>void</w:t>
+      </w:r>
+      <w:proofErr w:type="gramEnd"/>
+      <w:r>
+        <w:t xml:space="preserve"> </w:t>
+      </w:r>
+      <w:proofErr w:type="spellStart"/>
+      <w:r>
+        <w:t>RemovePCB</w:t>
+      </w:r>
+      <w:proofErr w:type="spellEnd"/>
+      <w:r>
+        <w:fldChar w:fldCharType="begin"/>
+      </w:r>
+      <w:r>
+        <w:instrText xml:space="preserve"> XE "</w:instrText>
+      </w:r>
+      <w:proofErr w:type="spellStart"/>
+      <w:r>
+        <w:instrText>RemovePCB</w:instrText>
+      </w:r>
+      <w:proofErr w:type="spellEnd"/>
+      <w:r>
+        <w:instrText xml:space="preserve">" </w:instrText>
+      </w:r>
+      <w:r>
+        <w:fldChar w:fldCharType="end"/>
+      </w:r>
+      <w:r>
+        <w:t>(struct PCB* inPCB, queue&lt;struct PCB*&gt; *ready, queue&lt;struct PCB*&gt; *blocked);</w:t>
+      </w:r>
+    </w:p>
+    <w:p>
+      <w:r>
+        <w:rPr>
+          <w:b/>
+        </w:rPr>
+        <w:t>Parameters</w:t>
+      </w:r>
+    </w:p>
+    <w:tbl>
+      <w:tblPr>
+        <w:tblStyle w:val="TableGrid"/>
+        <w:tblW w:w="0" w:type="auto"/>
+        <w:tblBorders>
+          <w:top w:val="none" w:sz="0" w:space="0" w:color="auto"/>
+          <w:left w:val="none" w:sz="0" w:space="0" w:color="auto"/>
+          <w:bottom w:val="none" w:sz="0" w:space="0" w:color="auto"/>
+          <w:right w:val="none" w:sz="0" w:space="0" w:color="auto"/>
+          <w:insideH w:val="none" w:sz="0" w:space="0" w:color="auto"/>
+          <w:insideV w:val="none" w:sz="0" w:space="0" w:color="auto"/>
+        </w:tblBorders>
+        <w:tblLook w:val="04A0" w:firstRow="1" w:lastRow="0" w:firstColumn="1" w:lastColumn="0" w:noHBand="0" w:noVBand="1"/>
+      </w:tblPr>
+      <w:tblGrid>
+        <w:gridCol w:w="1525"/>
+        <w:gridCol w:w="2435"/>
+        <w:gridCol w:w="5390"/>
+      </w:tblGrid>
+      <w:tr>
+        <w:tc>
+          <w:tcPr>
+            <w:tcW w:w="1525" w:type="dxa"/>
+          </w:tcPr>
+          <w:p>
+            <w:r>
+              <w:t>inPCB</w:t>
+            </w:r>
+          </w:p>
+        </w:tc>
+        <w:tc>
+          <w:tcPr>
+            <w:tcW w:w="2435" w:type="dxa"/>
+          </w:tcPr>
+          <w:p>
+            <w:r>
+              <w:t>struct PCB*</w:t>
+            </w:r>
+          </w:p>
+        </w:tc>
+        <w:tc>
+          <w:tcPr>
+            <w:tcW w:w="5390" w:type="dxa"/>
+          </w:tcPr>
+          <w:p>
+            <w:r>
+              <w:t>A pointer to a PCB object to be inserted into one of the queues.</w:t>
+            </w:r>
+          </w:p>
+          <w:p/>
+        </w:tc>
+      </w:tr>
+      <w:tr>
+        <w:tc>
+          <w:tcPr>
+            <w:tcW w:w="1525" w:type="dxa"/>
+          </w:tcPr>
+          <w:p>
+            <w:r>
+              <w:t>ready</w:t>
+            </w:r>
+          </w:p>
+        </w:tc>
+        <w:tc>
+          <w:tcPr>
+            <w:tcW w:w="2435" w:type="dxa"/>
+          </w:tcPr>
+          <w:p>
+            <w:r>
+              <w:t>queue&lt;struct PCB*&gt;*</w:t>
+            </w:r>
+          </w:p>
+        </w:tc>
+        <w:tc>
+          <w:tcPr>
+            <w:tcW w:w="5390" w:type="dxa"/>
+          </w:tcPr>
+          <w:p>
+            <w:r>
+              <w:t xml:space="preserve">A pointer to a queue of PCB objects in the ready state to potentially </w:t>
+            </w:r>
+            <w:r>
+              <w:t>remove in</w:t>
+            </w:r>
+            <w:r>
+              <w:t>PCB</w:t>
+            </w:r>
+            <w:r>
+              <w:t xml:space="preserve"> from</w:t>
+            </w:r>
+            <w:r>
+              <w:t>.</w:t>
+            </w:r>
+          </w:p>
+          <w:p/>
+        </w:tc>
+      </w:tr>
+      <w:tr>
+        <w:tc>
+          <w:tcPr>
+            <w:tcW w:w="1525" w:type="dxa"/>
+          </w:tcPr>
+          <w:p>
+            <w:r>
+              <w:t>blocked</w:t>
+            </w:r>
+          </w:p>
+        </w:tc>
+        <w:tc>
+          <w:tcPr>
+            <w:tcW w:w="2435" w:type="dxa"/>
+          </w:tcPr>
+          <w:p>
+            <w:r>
+              <w:t>queue&lt;struct PCB*&gt;*</w:t>
+            </w:r>
+          </w:p>
+        </w:tc>
+        <w:tc>
+          <w:tcPr>
+            <w:tcW w:w="5390" w:type="dxa"/>
+          </w:tcPr>
+          <w:p>
+            <w:r>
+              <w:t>A pointer to a queue of PCB objects in the blocked state to potentially remove inPCB from.</w:t>
+            </w:r>
+          </w:p>
+          <w:p/>
+        </w:tc>
+      </w:tr>
+    </w:tbl>
+    <w:p>
+      <w:r>
+        <w:rPr>
+          <w:b/>
+        </w:rPr>
+        <w:t>Description</w:t>
+      </w:r>
+    </w:p>
+    <w:p>
+      <w:pPr>
+        <w:pBdr>
+          <w:bottom w:val="single" w:sz="12" w:space="1" w:color="auto"/>
+        </w:pBdr>
+      </w:pPr>
+      <w:r>
+        <w:t xml:space="preserve">Takes in a PCB object and pointers to the ready and blocked queues. Then, based on the PCBs stateOne value it will be </w:t>
+      </w:r>
+      <w:r>
+        <w:t>removed from</w:t>
+      </w:r>
+      <w:r>
+        <w:t xml:space="preserve"> </w:t>
+      </w:r>
+      <w:r>
+        <w:t>the proper queue and that queue will be updated.</w:t>
+      </w:r>
+    </w:p>
+    <w:p>
+      <w:r>
+        <w:rPr>
+          <w:b/>
+        </w:rPr>
+        <w:t>Prototype</w:t>
+      </w:r>
+    </w:p>
+    <w:p>
+      <w:proofErr w:type="gramStart"/>
+      <w:r>
+        <w:t>string</w:t>
+      </w:r>
+      <w:proofErr w:type="gramEnd"/>
+      <w:r>
+        <w:t xml:space="preserve"> </w:t>
+      </w:r>
+      <w:proofErr w:type="spellStart"/>
+      <w:r>
+        <w:t>GetPCBname</w:t>
+      </w:r>
+      <w:proofErr w:type="spellEnd"/>
+      <w:r>
+        <w:fldChar w:fldCharType="begin"/>
+      </w:r>
+      <w:r>
+        <w:instrText xml:space="preserve"> XE "</w:instrText>
+      </w:r>
+      <w:proofErr w:type="spellStart"/>
+      <w:r>
+        <w:instrText>GetPCBname</w:instrText>
+      </w:r>
+      <w:proofErr w:type="spellEnd"/>
+      <w:r>
+        <w:instrText xml:space="preserve">" </w:instrText>
+      </w:r>
+      <w:r>
+        <w:fldChar w:fldCharType="end"/>
+      </w:r>
+      <w:r>
+        <w:t>();</w:t>
+      </w:r>
+    </w:p>
+    <w:p>
+      <w:pPr>
+        <w:rPr>
+          <w:b/>
+        </w:rPr>
+      </w:pPr>
+      <w:r>
+        <w:rPr>
+          <w:b/>
+        </w:rPr>
+        <w:t>Return Value</w:t>
+      </w:r>
+    </w:p>
+    <w:p>
+      <w:r>
+        <w:t>Returns a string that the user has entered, but in all lowercase.</w:t>
+      </w:r>
+    </w:p>
+    <w:p>
+      <w:r>
+        <w:rPr>
+          <w:b/>
+        </w:rPr>
+        <w:t>Description</w:t>
+      </w:r>
+    </w:p>
+    <w:p>
+      <w:r>
+        <w:t>Asks the user for the name of a PCB, transforms the user input into lowercase, and then returns the string.</w:t>
+      </w:r>
+    </w:p>
+    <w:p/>
+    <w:p>
+      <w:r>
+        <w:br w:type="page"/>
+      </w:r>
+    </w:p>
+    <w:p>
       <w:pPr>
         <w:pStyle w:val="Heading1"/>
       </w:pPr>
-      <w:bookmarkStart w:id="5" w:name="_Toc428724063"/>
+      <w:bookmarkStart w:id="5" w:name="_Toc431223349"/>
       <w:r>
         <w:lastRenderedPageBreak/>
         <w:t>Description of Data Structures</w:t>
@@ -2706,17 +5127,341 @@
     </w:p>
     <w:p>
       <w:r>
-        <w:t>[no data structures created and implemented yet]</w:t>
-      </w:r>
-      <w:r>
-        <w:br w:type="page"/>
-      </w:r>
-    </w:p>
+        <w:rPr>
+          <w:b/>
+        </w:rPr>
+        <w:t>Name</w:t>
+      </w:r>
+    </w:p>
+    <w:p>
+      <w:r>
+        <w:t>PCB</w:t>
+      </w:r>
+    </w:p>
+    <w:p>
+      <w:r>
+        <w:rPr>
+          <w:b/>
+        </w:rPr>
+        <w:t>Use</w:t>
+      </w:r>
+    </w:p>
+    <w:p>
+      <w:r>
+        <w:t>The PCB struct is used to hold all of the information simulate a process control block. The PCB struct is a pivotal piece of the program as a large number of the functions rely on creating and manipulating these objects.</w:t>
+      </w:r>
+    </w:p>
+    <w:p>
+      <w:r>
+        <w:rPr>
+          <w:b/>
+        </w:rPr>
+        <w:t>Attributes</w:t>
+      </w:r>
+    </w:p>
+    <w:tbl>
+      <w:tblPr>
+        <w:tblStyle w:val="TableGrid"/>
+        <w:tblW w:w="0" w:type="auto"/>
+        <w:tblBorders>
+          <w:top w:val="none" w:sz="0" w:space="0" w:color="auto"/>
+          <w:left w:val="none" w:sz="0" w:space="0" w:color="auto"/>
+          <w:bottom w:val="none" w:sz="0" w:space="0" w:color="auto"/>
+          <w:right w:val="none" w:sz="0" w:space="0" w:color="auto"/>
+          <w:insideH w:val="none" w:sz="0" w:space="0" w:color="auto"/>
+          <w:insideV w:val="none" w:sz="0" w:space="0" w:color="auto"/>
+        </w:tblBorders>
+        <w:tblLook w:val="04A0" w:firstRow="1" w:lastRow="0" w:firstColumn="1" w:lastColumn="0" w:noHBand="0" w:noVBand="1"/>
+      </w:tblPr>
+      <w:tblGrid>
+        <w:gridCol w:w="2340"/>
+        <w:gridCol w:w="1890"/>
+        <w:gridCol w:w="5120"/>
+      </w:tblGrid>
+      <w:tr>
+        <w:tc>
+          <w:tcPr>
+            <w:tcW w:w="2340" w:type="dxa"/>
+          </w:tcPr>
+          <w:p>
+            <w:r>
+              <w:t>processName</w:t>
+            </w:r>
+          </w:p>
+        </w:tc>
+        <w:tc>
+          <w:tcPr>
+            <w:tcW w:w="1890" w:type="dxa"/>
+          </w:tcPr>
+          <w:p>
+            <w:r>
+              <w:t>string</w:t>
+            </w:r>
+          </w:p>
+        </w:tc>
+        <w:tc>
+          <w:tcPr>
+            <w:tcW w:w="5120" w:type="dxa"/>
+          </w:tcPr>
+          <w:p>
+            <w:r>
+              <w:t>A string variable used as an identifier for individual PCBs. The processName will be unique.</w:t>
+            </w:r>
+          </w:p>
+          <w:p/>
+        </w:tc>
+      </w:tr>
+      <w:tr>
+        <w:tc>
+          <w:tcPr>
+            <w:tcW w:w="2340" w:type="dxa"/>
+          </w:tcPr>
+          <w:p>
+            <w:r>
+              <w:t>processClass</w:t>
+            </w:r>
+          </w:p>
+        </w:tc>
+        <w:tc>
+          <w:tcPr>
+            <w:tcW w:w="1890" w:type="dxa"/>
+          </w:tcPr>
+          <w:p>
+            <w:r>
+              <w:t>bool</w:t>
+            </w:r>
+          </w:p>
+        </w:tc>
+        <w:tc>
+          <w:tcPr>
+            <w:tcW w:w="5120" w:type="dxa"/>
+          </w:tcPr>
+          <w:p>
+            <w:r>
+              <w:t xml:space="preserve">A </w:t>
+            </w:r>
+            <w:r>
+              <w:t>boolean</w:t>
+            </w:r>
+            <w:r>
+              <w:t xml:space="preserve"> variable used to store which class the PCB is (true = application, false = system).</w:t>
+            </w:r>
+            <w:r>
+              <w:t xml:space="preserve"> APP and SYS are #define to be equal to true and false, respectively.</w:t>
+            </w:r>
+          </w:p>
+          <w:p/>
+        </w:tc>
+      </w:tr>
+      <w:tr>
+        <w:tc>
+          <w:tcPr>
+            <w:tcW w:w="2340" w:type="dxa"/>
+          </w:tcPr>
+          <w:p>
+            <w:r>
+              <w:t>priority</w:t>
+            </w:r>
+          </w:p>
+        </w:tc>
+        <w:tc>
+          <w:tcPr>
+            <w:tcW w:w="1890" w:type="dxa"/>
+          </w:tcPr>
+          <w:p>
+            <w:r>
+              <w:t>int</w:t>
+            </w:r>
+          </w:p>
+        </w:tc>
+        <w:tc>
+          <w:tcPr>
+            <w:tcW w:w="5120" w:type="dxa"/>
+          </w:tcPr>
+          <w:p>
+            <w:r>
+              <w:t>An integer variable used to store the priority of the PCB. This value must be between -127 and +128.</w:t>
+            </w:r>
+          </w:p>
+          <w:p/>
+        </w:tc>
+      </w:tr>
+      <w:tr>
+        <w:tc>
+          <w:tcPr>
+            <w:tcW w:w="2340" w:type="dxa"/>
+          </w:tcPr>
+          <w:p>
+            <w:r>
+              <w:t>stateOne</w:t>
+            </w:r>
+          </w:p>
+        </w:tc>
+        <w:tc>
+          <w:tcPr>
+            <w:tcW w:w="1890" w:type="dxa"/>
+          </w:tcPr>
+          <w:p>
+            <w:r>
+              <w:t>int</w:t>
+            </w:r>
+          </w:p>
+        </w:tc>
+        <w:tc>
+          <w:tcPr>
+            <w:tcW w:w="5120" w:type="dxa"/>
+          </w:tcPr>
+          <w:p>
+            <w:r>
+              <w:t>An integer variable used to store what the first state of the PCB is (0 = running, 1 = ready, 2 = blocked). RUNNING, READY, and BLOCKED are #define to 0, 1, and 2, respectively.</w:t>
+            </w:r>
+          </w:p>
+          <w:p/>
+        </w:tc>
+      </w:tr>
+      <w:tr>
+        <w:tc>
+          <w:tcPr>
+            <w:tcW w:w="2340" w:type="dxa"/>
+          </w:tcPr>
+          <w:p>
+            <w:r>
+              <w:t>stateTwo</w:t>
+            </w:r>
+          </w:p>
+        </w:tc>
+        <w:tc>
+          <w:tcPr>
+            <w:tcW w:w="1890" w:type="dxa"/>
+          </w:tcPr>
+          <w:p>
+            <w:r>
+              <w:t>int</w:t>
+            </w:r>
+          </w:p>
+        </w:tc>
+        <w:tc>
+          <w:tcPr>
+            <w:tcW w:w="5120" w:type="dxa"/>
+          </w:tcPr>
+          <w:p>
+            <w:r>
+              <w:t>An integer variable used to store what the second state of the PCB is (0 = not suspended, 1 = suspended). NOT_SUSPENDED and SUSPENDED are #define to equal 0 and 1, respectively.</w:t>
+            </w:r>
+          </w:p>
+          <w:p/>
+        </w:tc>
+      </w:tr>
+      <w:tr>
+        <w:tc>
+          <w:tcPr>
+            <w:tcW w:w="2340" w:type="dxa"/>
+          </w:tcPr>
+          <w:p>
+            <w:r>
+              <w:t>memory</w:t>
+            </w:r>
+          </w:p>
+        </w:tc>
+        <w:tc>
+          <w:tcPr>
+            <w:tcW w:w="1890" w:type="dxa"/>
+          </w:tcPr>
+          <w:p>
+            <w:r>
+              <w:t>int</w:t>
+            </w:r>
+          </w:p>
+        </w:tc>
+        <w:tc>
+          <w:tcPr>
+            <w:tcW w:w="5120" w:type="dxa"/>
+          </w:tcPr>
+          <w:p>
+            <w:r>
+              <w:t>An integer variable used to store the amount of memory required by the PCB.</w:t>
+            </w:r>
+          </w:p>
+          <w:p/>
+        </w:tc>
+      </w:tr>
+      <w:tr>
+        <w:tc>
+          <w:tcPr>
+            <w:tcW w:w="2340" w:type="dxa"/>
+          </w:tcPr>
+          <w:p>
+            <w:r>
+              <w:t>next</w:t>
+            </w:r>
+          </w:p>
+        </w:tc>
+        <w:tc>
+          <w:tcPr>
+            <w:tcW w:w="1890" w:type="dxa"/>
+          </w:tcPr>
+          <w:p>
+            <w:r>
+              <w:t>struct PCB*</w:t>
+            </w:r>
+          </w:p>
+        </w:tc>
+        <w:tc>
+          <w:tcPr>
+            <w:tcW w:w="5120" w:type="dxa"/>
+          </w:tcPr>
+          <w:p>
+            <w:r>
+              <w:t>A pointer to the next object in the PCB’s queue.</w:t>
+            </w:r>
+          </w:p>
+          <w:p/>
+        </w:tc>
+      </w:tr>
+      <w:tr>
+        <w:tc>
+          <w:tcPr>
+            <w:tcW w:w="2340" w:type="dxa"/>
+          </w:tcPr>
+          <w:p>
+            <w:r>
+              <w:t>previous</w:t>
+            </w:r>
+          </w:p>
+        </w:tc>
+        <w:tc>
+          <w:tcPr>
+            <w:tcW w:w="1890" w:type="dxa"/>
+          </w:tcPr>
+          <w:p>
+            <w:r>
+              <w:t>struct PCB*</w:t>
+            </w:r>
+          </w:p>
+        </w:tc>
+        <w:tc>
+          <w:tcPr>
+            <w:tcW w:w="5120" w:type="dxa"/>
+          </w:tcPr>
+          <w:p>
+            <w:r>
+              <w:t xml:space="preserve">A pointer to the previous </w:t>
+            </w:r>
+            <w:r>
+              <w:t>object in the PCB’s queue</w:t>
+            </w:r>
+            <w:r>
+              <w:t>.</w:t>
+            </w:r>
+          </w:p>
+        </w:tc>
+      </w:tr>
+    </w:tbl>
     <w:p>
       <w:pPr>
         <w:pStyle w:val="Heading1"/>
       </w:pPr>
-      <w:bookmarkStart w:id="6" w:name="_Toc428724064"/>
+      <w:bookmarkStart w:id="6" w:name="_Toc431223350"/>
       <w:r>
         <w:lastRenderedPageBreak/>
         <w:t>Cross References</w:t>
@@ -2910,8 +5655,13 @@
               <w:fldChar w:fldCharType="end"/>
             </w:r>
             <w:r>
-              <w:t>, GetValidInt</w:t>
-            </w:r>
+              <w:t xml:space="preserve">, </w:t>
+            </w:r>
+            <w:proofErr w:type="spellStart"/>
+            <w:r>
+              <w:t>GetValidInt</w:t>
+            </w:r>
+            <w:proofErr w:type="spellEnd"/>
             <w:r>
               <w:fldChar w:fldCharType="begin"/>
             </w:r>
@@ -2928,8 +5678,21 @@
               <w:fldChar w:fldCharType="end"/>
             </w:r>
             <w:r>
-              <w:t>, DirectoryFiles, ShowHelp</w:t>
-            </w:r>
+              <w:t xml:space="preserve">, </w:t>
+            </w:r>
+            <w:proofErr w:type="spellStart"/>
+            <w:r>
+              <w:t>DirectoryFiles</w:t>
+            </w:r>
+            <w:proofErr w:type="spellEnd"/>
+            <w:r>
+              <w:t xml:space="preserve">, </w:t>
+            </w:r>
+            <w:proofErr w:type="spellStart"/>
+            <w:r>
+              <w:t>ShowHelp</w:t>
+            </w:r>
+            <w:proofErr w:type="spellEnd"/>
             <w:r>
               <w:fldChar w:fldCharType="begin"/>
             </w:r>
@@ -2946,17 +5709,177 @@
               <w:fldChar w:fldCharType="end"/>
             </w:r>
             <w:r>
-              <w:t>, ExitProgram</w:t>
-            </w:r>
+              <w:t xml:space="preserve">, </w:t>
+            </w:r>
+            <w:proofErr w:type="spellStart"/>
+            <w:r>
+              <w:t>ExitProgram</w:t>
+            </w:r>
+            <w:proofErr w:type="spellEnd"/>
+            <w:r>
+              <w:t xml:space="preserve">, </w:t>
+            </w:r>
+            <w:proofErr w:type="spellStart"/>
+            <w:r>
+              <w:t>GetPCBname</w:t>
+            </w:r>
+            <w:proofErr w:type="spellEnd"/>
             <w:r>
               <w:fldChar w:fldCharType="begin"/>
             </w:r>
             <w:r>
               <w:instrText xml:space="preserve"> XE "</w:instrText>
             </w:r>
+            <w:proofErr w:type="spellStart"/>
+            <w:r>
+              <w:instrText>GetPCBname</w:instrText>
+            </w:r>
+            <w:proofErr w:type="spellEnd"/>
+            <w:r>
+              <w:instrText xml:space="preserve">" </w:instrText>
+            </w:r>
+            <w:r>
+              <w:fldChar w:fldCharType="end"/>
+            </w:r>
+            <w:r>
+              <w:t xml:space="preserve">, </w:t>
+            </w:r>
+            <w:proofErr w:type="spellStart"/>
+            <w:r>
+              <w:t>FindPCB</w:t>
+            </w:r>
+            <w:proofErr w:type="spellEnd"/>
+            <w:r>
+              <w:fldChar w:fldCharType="begin"/>
+            </w:r>
+            <w:r>
+              <w:instrText xml:space="preserve"> XE "</w:instrText>
+            </w:r>
+            <w:proofErr w:type="spellStart"/>
+            <w:r>
+              <w:instrText>FindPCB</w:instrText>
+            </w:r>
+            <w:proofErr w:type="spellEnd"/>
+            <w:r>
+              <w:instrText xml:space="preserve">" </w:instrText>
+            </w:r>
+            <w:r>
+              <w:fldChar w:fldCharType="end"/>
+            </w:r>
+            <w:r>
+              <w:t xml:space="preserve">, </w:t>
+            </w:r>
+            <w:proofErr w:type="spellStart"/>
+            <w:r>
+              <w:t>InsertPCB</w:t>
+            </w:r>
+            <w:proofErr w:type="spellEnd"/>
+            <w:r>
+              <w:fldChar w:fldCharType="begin"/>
+            </w:r>
+            <w:r>
+              <w:instrText xml:space="preserve"> XE "</w:instrText>
+            </w:r>
+            <w:proofErr w:type="spellStart"/>
+            <w:r>
+              <w:instrText>InsertPCB</w:instrText>
+            </w:r>
+            <w:proofErr w:type="spellEnd"/>
+            <w:r>
+              <w:instrText xml:space="preserve">" </w:instrText>
+            </w:r>
+            <w:r>
+              <w:fldChar w:fldCharType="end"/>
+            </w:r>
+            <w:r>
+              <w:t xml:space="preserve">, </w:t>
+            </w:r>
+            <w:proofErr w:type="spellStart"/>
+            <w:r>
+              <w:t>SetupPCB</w:t>
+            </w:r>
+            <w:proofErr w:type="spellEnd"/>
+            <w:r>
+              <w:fldChar w:fldCharType="begin"/>
+            </w:r>
+            <w:r>
+              <w:instrText xml:space="preserve"> XE "</w:instrText>
+            </w:r>
+            <w:proofErr w:type="spellStart"/>
+            <w:r>
+              <w:instrText>SetupPCB</w:instrText>
+            </w:r>
+            <w:proofErr w:type="spellEnd"/>
+            <w:r>
+              <w:instrText xml:space="preserve">" </w:instrText>
+            </w:r>
+            <w:r>
+              <w:fldChar w:fldCharType="end"/>
+            </w:r>
+            <w:r>
+              <w:t xml:space="preserve">, </w:t>
+            </w:r>
+            <w:proofErr w:type="spellStart"/>
+            <w:r>
+              <w:t>RemovePCB</w:t>
+            </w:r>
+            <w:proofErr w:type="spellEnd"/>
+            <w:r>
+              <w:fldChar w:fldCharType="begin"/>
+            </w:r>
+            <w:r>
+              <w:instrText xml:space="preserve"> XE "</w:instrText>
+            </w:r>
+            <w:proofErr w:type="spellStart"/>
+            <w:r>
+              <w:instrText>RemovePCB</w:instrText>
+            </w:r>
+            <w:proofErr w:type="spellEnd"/>
+            <w:r>
+              <w:instrText xml:space="preserve">" </w:instrText>
+            </w:r>
+            <w:r>
+              <w:fldChar w:fldCharType="end"/>
+            </w:r>
+            <w:r>
+              <w:t xml:space="preserve">, </w:t>
+            </w:r>
+            <w:proofErr w:type="spellStart"/>
+            <w:r>
+              <w:t>FreePCB</w:t>
+            </w:r>
+            <w:proofErr w:type="spellEnd"/>
+            <w:r>
+              <w:fldChar w:fldCharType="begin"/>
+            </w:r>
+            <w:r>
+              <w:instrText xml:space="preserve"> XE "</w:instrText>
+            </w:r>
+            <w:proofErr w:type="spellStart"/>
+            <w:r>
+              <w:instrText>FreePCB</w:instrText>
+            </w:r>
+            <w:proofErr w:type="spellEnd"/>
+            <w:r>
+              <w:instrText xml:space="preserve">" </w:instrText>
+            </w:r>
+            <w:r>
+              <w:fldChar w:fldCharType="end"/>
+            </w:r>
+            <w:r>
+              <w:t xml:space="preserve">, </w:t>
+            </w:r>
+            <w:r>
+              <w:fldChar w:fldCharType="begin"/>
+            </w:r>
+            <w:r>
+              <w:instrText xml:space="preserve"> XE "</w:instrText>
+            </w:r>
+            <w:proofErr w:type="spellStart"/>
             <w:r>
               <w:instrText>ExitProgram</w:instrText>
             </w:r>
+            <w:proofErr w:type="spellEnd"/>
             <w:r>
               <w:instrText xml:space="preserve">" </w:instrText>
             </w:r>
@@ -3606,8 +6529,13 @@
               <w:fldChar w:fldCharType="end"/>
             </w:r>
             <w:r>
-              <w:t>, DisplayDate</w:t>
-            </w:r>
+              <w:t xml:space="preserve">, </w:t>
+            </w:r>
+            <w:proofErr w:type="spellStart"/>
+            <w:r>
+              <w:t>DisplayDate</w:t>
+            </w:r>
+            <w:proofErr w:type="spellEnd"/>
             <w:r>
               <w:fldChar w:fldCharType="begin"/>
             </w:r>
@@ -3624,8 +6552,21 @@
               <w:fldChar w:fldCharType="end"/>
             </w:r>
             <w:r>
-              <w:t>, DirectoryFiles, DisplayVersion</w:t>
-            </w:r>
+              <w:t xml:space="preserve">, </w:t>
+            </w:r>
+            <w:proofErr w:type="spellStart"/>
+            <w:r>
+              <w:t>DirectoryFiles</w:t>
+            </w:r>
+            <w:proofErr w:type="spellEnd"/>
+            <w:r>
+              <w:t xml:space="preserve">, </w:t>
+            </w:r>
+            <w:proofErr w:type="spellStart"/>
+            <w:r>
+              <w:t>DisplayVersion</w:t>
+            </w:r>
+            <w:proofErr w:type="spellEnd"/>
             <w:r>
               <w:fldChar w:fldCharType="begin"/>
             </w:r>
@@ -3642,8 +6583,15 @@
               <w:fldChar w:fldCharType="end"/>
             </w:r>
             <w:r>
-              <w:t>, ShowHelp</w:t>
-            </w:r>
+              <w:t xml:space="preserve">, </w:t>
+            </w:r>
+            <w:proofErr w:type="spellStart"/>
+            <w:r>
+              <w:t>ShowHelp</w:t>
+            </w:r>
+            <w:proofErr w:type="spellEnd"/>
+          </w:p>
+          <w:p>
             <w:r>
               <w:fldChar w:fldCharType="begin"/>
             </w:r>
@@ -3667,13 +6615,516 @@
           </w:tcPr>
           <w:p>
             <w:r>
-              <w:t>main</w:t>
-            </w:r>
+              <w:t>M</w:t>
+            </w:r>
+            <w:r>
+              <w:t>ain</w:t>
+            </w:r>
+          </w:p>
+        </w:tc>
+      </w:tr>
+      <w:tr>
+        <w:tc>
+          <w:tcPr>
+            <w:tcW w:w="2425" w:type="dxa"/>
+          </w:tcPr>
+          <w:p>
+            <w:proofErr w:type="spellStart"/>
+            <w:r>
+              <w:t>AllocatePCB</w:t>
+            </w:r>
+            <w:proofErr w:type="spellEnd"/>
+            <w:r>
+              <w:fldChar w:fldCharType="begin"/>
+            </w:r>
+            <w:r>
+              <w:instrText xml:space="preserve"> XE "</w:instrText>
+            </w:r>
+            <w:proofErr w:type="spellStart"/>
+            <w:r>
+              <w:instrText>AllocatePCB</w:instrText>
+            </w:r>
+            <w:proofErr w:type="spellEnd"/>
+            <w:r>
+              <w:instrText xml:space="preserve">" </w:instrText>
+            </w:r>
+            <w:r>
+              <w:fldChar w:fldCharType="end"/>
+            </w:r>
+          </w:p>
+        </w:tc>
+        <w:tc>
+          <w:tcPr>
+            <w:tcW w:w="3808" w:type="dxa"/>
+          </w:tcPr>
+          <w:p>
+            <w:r>
+              <w:t>[none]</w:t>
+            </w:r>
+          </w:p>
+        </w:tc>
+        <w:tc>
+          <w:tcPr>
+            <w:tcW w:w="3117" w:type="dxa"/>
+          </w:tcPr>
+          <w:p>
+            <w:proofErr w:type="spellStart"/>
+            <w:r>
+              <w:t>SetupPCB</w:t>
+            </w:r>
+            <w:proofErr w:type="spellEnd"/>
+            <w:r>
+              <w:fldChar w:fldCharType="begin"/>
+            </w:r>
+            <w:r>
+              <w:instrText xml:space="preserve"> XE "</w:instrText>
+            </w:r>
+            <w:proofErr w:type="spellStart"/>
+            <w:r>
+              <w:instrText>SetupPCB</w:instrText>
+            </w:r>
+            <w:proofErr w:type="spellEnd"/>
+            <w:r>
+              <w:instrText xml:space="preserve">" </w:instrText>
+            </w:r>
+            <w:r>
+              <w:fldChar w:fldCharType="end"/>
+            </w:r>
+          </w:p>
+          <w:p/>
+        </w:tc>
+      </w:tr>
+      <w:tr>
+        <w:tc>
+          <w:tcPr>
+            <w:tcW w:w="2425" w:type="dxa"/>
+          </w:tcPr>
+          <w:p>
+            <w:proofErr w:type="spellStart"/>
+            <w:r>
+              <w:t>FreePCB</w:t>
+            </w:r>
+            <w:proofErr w:type="spellEnd"/>
+            <w:r>
+              <w:fldChar w:fldCharType="begin"/>
+            </w:r>
+            <w:r>
+              <w:instrText xml:space="preserve"> XE "</w:instrText>
+            </w:r>
+            <w:proofErr w:type="spellStart"/>
+            <w:r>
+              <w:instrText>FreePCB</w:instrText>
+            </w:r>
+            <w:proofErr w:type="spellEnd"/>
+            <w:r>
+              <w:instrText xml:space="preserve">" </w:instrText>
+            </w:r>
+            <w:r>
+              <w:fldChar w:fldCharType="end"/>
+            </w:r>
+          </w:p>
+        </w:tc>
+        <w:tc>
+          <w:tcPr>
+            <w:tcW w:w="3808" w:type="dxa"/>
+          </w:tcPr>
+          <w:p>
+            <w:r>
+              <w:t>[none]</w:t>
+            </w:r>
+          </w:p>
+          <w:p/>
+        </w:tc>
+        <w:tc>
+          <w:tcPr>
+            <w:tcW w:w="3117" w:type="dxa"/>
+          </w:tcPr>
+          <w:p>
+            <w:proofErr w:type="spellStart"/>
+            <w:r>
+              <w:t>InputLoop</w:t>
+            </w:r>
+            <w:proofErr w:type="spellEnd"/>
+          </w:p>
+        </w:tc>
+      </w:tr>
+      <w:tr>
+        <w:tc>
+          <w:tcPr>
+            <w:tcW w:w="2425" w:type="dxa"/>
+          </w:tcPr>
+          <w:p>
+            <w:proofErr w:type="spellStart"/>
+            <w:r>
+              <w:t>SetupPCB</w:t>
+            </w:r>
+            <w:proofErr w:type="spellEnd"/>
+            <w:r>
+              <w:fldChar w:fldCharType="begin"/>
+            </w:r>
+            <w:r>
+              <w:instrText xml:space="preserve"> XE "</w:instrText>
+            </w:r>
+            <w:proofErr w:type="spellStart"/>
+            <w:r>
+              <w:instrText>SetupPCB</w:instrText>
+            </w:r>
+            <w:proofErr w:type="spellEnd"/>
+            <w:r>
+              <w:instrText xml:space="preserve">" </w:instrText>
+            </w:r>
+            <w:r>
+              <w:fldChar w:fldCharType="end"/>
+            </w:r>
+          </w:p>
+          <w:p/>
+        </w:tc>
+        <w:tc>
+          <w:tcPr>
+            <w:tcW w:w="3808" w:type="dxa"/>
+          </w:tcPr>
+          <w:p>
+            <w:proofErr w:type="spellStart"/>
+            <w:r>
+              <w:t>AllocatePCB</w:t>
+            </w:r>
+            <w:proofErr w:type="spellEnd"/>
+            <w:r>
+              <w:fldChar w:fldCharType="begin"/>
+            </w:r>
+            <w:r>
+              <w:instrText xml:space="preserve"> XE "</w:instrText>
+            </w:r>
+            <w:proofErr w:type="spellStart"/>
+            <w:r>
+              <w:instrText>AllocatePCB</w:instrText>
+            </w:r>
+            <w:proofErr w:type="spellEnd"/>
+            <w:r>
+              <w:instrText xml:space="preserve">" </w:instrText>
+            </w:r>
+            <w:r>
+              <w:fldChar w:fldCharType="end"/>
+            </w:r>
+          </w:p>
+        </w:tc>
+        <w:tc>
+          <w:tcPr>
+            <w:tcW w:w="3117" w:type="dxa"/>
+          </w:tcPr>
+          <w:p>
+            <w:proofErr w:type="spellStart"/>
+            <w:r>
+              <w:t>InputLoop</w:t>
+            </w:r>
+            <w:proofErr w:type="spellEnd"/>
+          </w:p>
+        </w:tc>
+      </w:tr>
+      <w:tr>
+        <w:tc>
+          <w:tcPr>
+            <w:tcW w:w="2425" w:type="dxa"/>
+          </w:tcPr>
+          <w:p>
+            <w:proofErr w:type="spellStart"/>
+            <w:r>
+              <w:t>FindPCB</w:t>
+            </w:r>
+            <w:proofErr w:type="spellEnd"/>
+            <w:r>
+              <w:fldChar w:fldCharType="begin"/>
+            </w:r>
+            <w:r>
+              <w:instrText xml:space="preserve"> XE "</w:instrText>
+            </w:r>
+            <w:proofErr w:type="spellStart"/>
+            <w:r>
+              <w:instrText>FindPCB</w:instrText>
+            </w:r>
+            <w:proofErr w:type="spellEnd"/>
+            <w:r>
+              <w:instrText xml:space="preserve">" </w:instrText>
+            </w:r>
+            <w:r>
+              <w:fldChar w:fldCharType="end"/>
+            </w:r>
+          </w:p>
+          <w:p/>
+        </w:tc>
+        <w:tc>
+          <w:tcPr>
+            <w:tcW w:w="3808" w:type="dxa"/>
+          </w:tcPr>
+          <w:p>
+            <w:r>
+              <w:t>[none]</w:t>
+            </w:r>
+          </w:p>
+        </w:tc>
+        <w:tc>
+          <w:tcPr>
+            <w:tcW w:w="3117" w:type="dxa"/>
+          </w:tcPr>
+          <w:p>
+            <w:proofErr w:type="spellStart"/>
+            <w:r>
+              <w:t>InputLoop</w:t>
+            </w:r>
+            <w:proofErr w:type="spellEnd"/>
+          </w:p>
+        </w:tc>
+      </w:tr>
+      <w:tr>
+        <w:tc>
+          <w:tcPr>
+            <w:tcW w:w="2425" w:type="dxa"/>
+          </w:tcPr>
+          <w:p>
+            <w:proofErr w:type="spellStart"/>
+            <w:r>
+              <w:t>InsertPCB</w:t>
+            </w:r>
+            <w:proofErr w:type="spellEnd"/>
+            <w:r>
+              <w:fldChar w:fldCharType="begin"/>
+            </w:r>
+            <w:r>
+              <w:instrText xml:space="preserve"> XE "</w:instrText>
+            </w:r>
+            <w:proofErr w:type="spellStart"/>
+            <w:r>
+              <w:instrText>InsertPCB</w:instrText>
+            </w:r>
+            <w:proofErr w:type="spellEnd"/>
+            <w:r>
+              <w:instrText xml:space="preserve">" </w:instrText>
+            </w:r>
+            <w:r>
+              <w:fldChar w:fldCharType="end"/>
+            </w:r>
+          </w:p>
+        </w:tc>
+        <w:tc>
+          <w:tcPr>
+            <w:tcW w:w="3808" w:type="dxa"/>
+          </w:tcPr>
+          <w:p>
+            <w:r>
+              <w:t>[none]</w:t>
+            </w:r>
+          </w:p>
+        </w:tc>
+        <w:tc>
+          <w:tcPr>
+            <w:tcW w:w="3117" w:type="dxa"/>
+          </w:tcPr>
+          <w:p>
+            <w:proofErr w:type="spellStart"/>
+            <w:r>
+              <w:t>InputLoop</w:t>
+            </w:r>
+            <w:proofErr w:type="spellEnd"/>
           </w:p>
         </w:tc>
       </w:tr>
     </w:tbl>
     <w:p/>
+    <w:tbl>
+      <w:tblPr>
+        <w:tblStyle w:val="TableGrid"/>
+        <w:tblW w:w="0" w:type="auto"/>
+        <w:jc w:val="center"/>
+        <w:tblBorders>
+          <w:top w:val="none" w:sz="0" w:space="0" w:color="auto"/>
+          <w:left w:val="none" w:sz="0" w:space="0" w:color="auto"/>
+          <w:bottom w:val="none" w:sz="0" w:space="0" w:color="auto"/>
+          <w:right w:val="none" w:sz="0" w:space="0" w:color="auto"/>
+        </w:tblBorders>
+        <w:tblLook w:val="04A0" w:firstRow="1" w:lastRow="0" w:firstColumn="1" w:lastColumn="0" w:noHBand="0" w:noVBand="1"/>
+      </w:tblPr>
+      <w:tblGrid>
+        <w:gridCol w:w="2425"/>
+        <w:gridCol w:w="3808"/>
+        <w:gridCol w:w="3117"/>
+      </w:tblGrid>
+      <w:tr>
+        <w:trPr>
+          <w:jc w:val="center"/>
+        </w:trPr>
+        <w:tc>
+          <w:tcPr>
+            <w:tcW w:w="2425" w:type="dxa"/>
+          </w:tcPr>
+          <w:p>
+            <w:pPr>
+              <w:jc w:val="center"/>
+              <w:rPr>
+                <w:b/>
+              </w:rPr>
+            </w:pPr>
+            <w:r>
+              <w:rPr>
+                <w:b/>
+              </w:rPr>
+              <w:lastRenderedPageBreak/>
+              <w:t>Function Name</w:t>
+            </w:r>
+          </w:p>
+        </w:tc>
+        <w:tc>
+          <w:tcPr>
+            <w:tcW w:w="3808" w:type="dxa"/>
+          </w:tcPr>
+          <w:p>
+            <w:pPr>
+              <w:jc w:val="center"/>
+              <w:rPr>
+                <w:b/>
+              </w:rPr>
+            </w:pPr>
+            <w:r>
+              <w:rPr>
+                <w:b/>
+              </w:rPr>
+              <w:t>What Does This Call?</w:t>
+            </w:r>
+          </w:p>
+        </w:tc>
+        <w:tc>
+          <w:tcPr>
+            <w:tcW w:w="3117" w:type="dxa"/>
+          </w:tcPr>
+          <w:p>
+            <w:pPr>
+              <w:jc w:val="center"/>
+              <w:rPr>
+                <w:b/>
+              </w:rPr>
+            </w:pPr>
+            <w:r>
+              <w:rPr>
+                <w:b/>
+              </w:rPr>
+              <w:t>What Calls This?</w:t>
+            </w:r>
+          </w:p>
+        </w:tc>
+      </w:tr>
+      <w:tr>
+        <w:trPr>
+          <w:jc w:val="center"/>
+        </w:trPr>
+        <w:tc>
+          <w:tcPr>
+            <w:tcW w:w="2425" w:type="dxa"/>
+          </w:tcPr>
+          <w:p>
+            <w:proofErr w:type="spellStart"/>
+            <w:r>
+              <w:t>RemovePCB</w:t>
+            </w:r>
+            <w:proofErr w:type="spellEnd"/>
+            <w:r>
+              <w:fldChar w:fldCharType="begin"/>
+            </w:r>
+            <w:r>
+              <w:instrText xml:space="preserve"> XE "</w:instrText>
+            </w:r>
+            <w:proofErr w:type="spellStart"/>
+            <w:r>
+              <w:instrText>RemovePCB</w:instrText>
+            </w:r>
+            <w:proofErr w:type="spellEnd"/>
+            <w:r>
+              <w:instrText xml:space="preserve">" </w:instrText>
+            </w:r>
+            <w:r>
+              <w:fldChar w:fldCharType="end"/>
+            </w:r>
+          </w:p>
+        </w:tc>
+        <w:tc>
+          <w:tcPr>
+            <w:tcW w:w="3808" w:type="dxa"/>
+          </w:tcPr>
+          <w:p>
+            <w:r>
+              <w:t>[none]</w:t>
+            </w:r>
+          </w:p>
+        </w:tc>
+        <w:tc>
+          <w:tcPr>
+            <w:tcW w:w="3117" w:type="dxa"/>
+          </w:tcPr>
+          <w:p>
+            <w:proofErr w:type="spellStart"/>
+            <w:r>
+              <w:t>InputLoop</w:t>
+            </w:r>
+            <w:proofErr w:type="spellEnd"/>
+          </w:p>
+          <w:p/>
+        </w:tc>
+      </w:tr>
+      <w:tr>
+        <w:trPr>
+          <w:jc w:val="center"/>
+        </w:trPr>
+        <w:tc>
+          <w:tcPr>
+            <w:tcW w:w="2425" w:type="dxa"/>
+          </w:tcPr>
+          <w:p>
+            <w:proofErr w:type="spellStart"/>
+            <w:r>
+              <w:t>GetPCBname</w:t>
+            </w:r>
+            <w:proofErr w:type="spellEnd"/>
+            <w:r>
+              <w:fldChar w:fldCharType="begin"/>
+            </w:r>
+            <w:r>
+              <w:instrText xml:space="preserve"> XE "</w:instrText>
+            </w:r>
+            <w:proofErr w:type="spellStart"/>
+            <w:r>
+              <w:instrText>GetPCBname</w:instrText>
+            </w:r>
+            <w:proofErr w:type="spellEnd"/>
+            <w:r>
+              <w:instrText xml:space="preserve">" </w:instrText>
+            </w:r>
+            <w:r>
+              <w:fldChar w:fldCharType="end"/>
+            </w:r>
+          </w:p>
+        </w:tc>
+        <w:tc>
+          <w:tcPr>
+            <w:tcW w:w="3808" w:type="dxa"/>
+          </w:tcPr>
+          <w:p>
+            <w:r>
+              <w:t>[none]</w:t>
+            </w:r>
+          </w:p>
+        </w:tc>
+        <w:tc>
+          <w:tcPr>
+            <w:tcW w:w="3117" w:type="dxa"/>
+          </w:tcPr>
+          <w:p>
+            <w:proofErr w:type="spellStart"/>
+            <w:r>
+              <w:t>InputLoop</w:t>
+            </w:r>
+            <w:proofErr w:type="spellEnd"/>
+          </w:p>
+        </w:tc>
+      </w:tr>
+    </w:tbl>
     <w:p>
       <w:r>
         <w:br w:type="page"/>
@@ -3683,10 +7134,12 @@
       <w:pPr>
         <w:pStyle w:val="Heading1"/>
       </w:pPr>
+      <w:bookmarkStart w:id="7" w:name="_Toc431223351"/>
       <w:r>
         <w:lastRenderedPageBreak/>
         <w:t>Index</w:t>
       </w:r>
+      <w:bookmarkEnd w:id="7"/>
     </w:p>
     <w:p>
       <w:pPr>
@@ -3728,7 +7181,7 @@
           <w:noProof/>
         </w:rPr>
         <w:lastRenderedPageBreak/>
-        <w:t>AutoTests, 5, 9, 11</w:t>
+        <w:t>AllocatePCB, 11, 12, 16</w:t>
       </w:r>
     </w:p>
     <w:p>
@@ -3745,7 +7198,7 @@
         <w:rPr>
           <w:noProof/>
         </w:rPr>
-        <w:t>DirectoryFIles, 5</w:t>
+        <w:t>AutoTests, 5, 11, 16</w:t>
       </w:r>
     </w:p>
     <w:p>
@@ -3762,7 +7215,7 @@
         <w:rPr>
           <w:noProof/>
         </w:rPr>
-        <w:t>DisplayDate, 5, 6, 9, 11</w:t>
+        <w:t>DirectoryFIles, 5</w:t>
       </w:r>
     </w:p>
     <w:p>
@@ -3779,7 +7232,7 @@
         <w:rPr>
           <w:noProof/>
         </w:rPr>
-        <w:t>DisplayVersion, 5, 6, 8, 9, 11</w:t>
+        <w:t>DisplayDate, 5, 8, 11, 16</w:t>
       </w:r>
     </w:p>
     <w:p>
@@ -3796,7 +7249,21 @@
         <w:rPr>
           <w:noProof/>
         </w:rPr>
-        <w:t>ExitProgram, 5, 9, 11</w:t>
+        <w:t>DisplayVersion, 5, 8, 1</w:t>
+      </w:r>
+      <w:bookmarkStart w:id="8" w:name="_GoBack"/>
+      <w:r>
+        <w:rPr>
+          <w:noProof/>
+        </w:rPr>
+        <w:t>0</w:t>
+      </w:r>
+      <w:bookmarkEnd w:id="8"/>
+      <w:r>
+        <w:rPr>
+          <w:noProof/>
+        </w:rPr>
+        <w:t>, 11, 16</w:t>
       </w:r>
     </w:p>
     <w:p>
@@ -3813,7 +7280,7 @@
         <w:rPr>
           <w:noProof/>
         </w:rPr>
-        <w:t>GetValidInt, 5, 7, 11</w:t>
+        <w:t>ExitProgram, 5, 11, 16</w:t>
       </w:r>
     </w:p>
     <w:p>
@@ -3830,8 +7297,7 @@
         <w:rPr>
           <w:noProof/>
         </w:rPr>
-        <w:lastRenderedPageBreak/>
-        <w:t>IDE, 3</w:t>
+        <w:t>FindPCB, 6, 13, 16</w:t>
       </w:r>
     </w:p>
     <w:p>
@@ -3848,7 +7314,7 @@
         <w:rPr>
           <w:noProof/>
         </w:rPr>
-        <w:t>InputLoop, 5, 6, 11</w:t>
+        <w:t>FreePCB, 6, 12, 16</w:t>
       </w:r>
     </w:p>
     <w:p>
@@ -3865,7 +7331,7 @@
         <w:rPr>
           <w:noProof/>
         </w:rPr>
-        <w:t>MaximizeWindow, 5, 6, 8, 11</w:t>
+        <w:t>GetPCBname, 6, 14, 16, 17</w:t>
       </w:r>
     </w:p>
     <w:p>
@@ -3882,7 +7348,8 @@
         <w:rPr>
           <w:noProof/>
         </w:rPr>
-        <w:t>RestoreCurrentDate, 5, 7, 9, 11</w:t>
+        <w:lastRenderedPageBreak/>
+        <w:t>GetValidInt, 5, 9, 16</w:t>
       </w:r>
     </w:p>
     <w:p>
@@ -3899,7 +7366,126 @@
         <w:rPr>
           <w:noProof/>
         </w:rPr>
-        <w:t>ShowHelp, 5, 8, 9, 11</w:t>
+        <w:t>IDE, 3</w:t>
+      </w:r>
+    </w:p>
+    <w:p>
+      <w:pPr>
+        <w:pStyle w:val="Index1"/>
+        <w:tabs>
+          <w:tab w:val="right" w:leader="dot" w:pos="4310"/>
+        </w:tabs>
+        <w:rPr>
+          <w:noProof/>
+        </w:rPr>
+      </w:pPr>
+      <w:r>
+        <w:rPr>
+          <w:noProof/>
+        </w:rPr>
+        <w:t>InputLoop, 5, 6, 7, 8, 16</w:t>
+      </w:r>
+    </w:p>
+    <w:p>
+      <w:pPr>
+        <w:pStyle w:val="Index1"/>
+        <w:tabs>
+          <w:tab w:val="right" w:leader="dot" w:pos="4310"/>
+        </w:tabs>
+        <w:rPr>
+          <w:noProof/>
+        </w:rPr>
+      </w:pPr>
+      <w:r>
+        <w:rPr>
+          <w:noProof/>
+        </w:rPr>
+        <w:t>InsertPCB, 6, 13, 16</w:t>
+      </w:r>
+    </w:p>
+    <w:p>
+      <w:pPr>
+        <w:pStyle w:val="Index1"/>
+        <w:tabs>
+          <w:tab w:val="right" w:leader="dot" w:pos="4310"/>
+        </w:tabs>
+        <w:rPr>
+          <w:noProof/>
+        </w:rPr>
+      </w:pPr>
+      <w:r>
+        <w:rPr>
+          <w:noProof/>
+        </w:rPr>
+        <w:t>MaximizeWindow, 5, 8, 10, 16</w:t>
+      </w:r>
+    </w:p>
+    <w:p>
+      <w:pPr>
+        <w:pStyle w:val="Index1"/>
+        <w:tabs>
+          <w:tab w:val="right" w:leader="dot" w:pos="4310"/>
+        </w:tabs>
+        <w:rPr>
+          <w:noProof/>
+        </w:rPr>
+      </w:pPr>
+      <w:r>
+        <w:rPr>
+          <w:noProof/>
+        </w:rPr>
+        <w:t>RemovePCB, 6, 14, 16, 17</w:t>
+      </w:r>
+    </w:p>
+    <w:p>
+      <w:pPr>
+        <w:pStyle w:val="Index1"/>
+        <w:tabs>
+          <w:tab w:val="right" w:leader="dot" w:pos="4310"/>
+        </w:tabs>
+        <w:rPr>
+          <w:noProof/>
+        </w:rPr>
+      </w:pPr>
+      <w:r>
+        <w:rPr>
+          <w:noProof/>
+        </w:rPr>
+        <w:t>RestoreCurrentDate, 5, 9, 11, 16</w:t>
+      </w:r>
+    </w:p>
+    <w:p>
+      <w:pPr>
+        <w:pStyle w:val="Index1"/>
+        <w:tabs>
+          <w:tab w:val="right" w:leader="dot" w:pos="4310"/>
+        </w:tabs>
+        <w:rPr>
+          <w:noProof/>
+        </w:rPr>
+      </w:pPr>
+      <w:r>
+        <w:rPr>
+          <w:noProof/>
+        </w:rPr>
+        <w:t>SetupPCB, 6, 12, 16</w:t>
+      </w:r>
+    </w:p>
+    <w:p>
+      <w:pPr>
+        <w:pStyle w:val="Index1"/>
+        <w:tabs>
+          <w:tab w:val="right" w:leader="dot" w:pos="4310"/>
+        </w:tabs>
+        <w:rPr>
+          <w:noProof/>
+        </w:rPr>
+      </w:pPr>
+      <w:r>
+        <w:rPr>
+          <w:noProof/>
+        </w:rPr>
+        <w:t>ShowHelp, 5, 10, 11, 16</w:t>
       </w:r>
     </w:p>
     <w:p>
@@ -3922,8 +7508,6 @@
         <w:lastRenderedPageBreak/>
         <w:fldChar w:fldCharType="end"/>
       </w:r>
-      <w:bookmarkStart w:id="7" w:name="_GoBack"/>
-      <w:bookmarkEnd w:id="7"/>
     </w:p>
     <w:sectPr>
       <w:type w:val="continuous"/>
@@ -3997,7 +7581,7 @@
           <w:rPr>
             <w:noProof/>
           </w:rPr>
-          <w:t>12</w:t>
+          <w:t>18</w:t>
         </w:r>
         <w:r>
           <w:rPr>
@@ -4060,6 +7644,92 @@
 <file path=word/numbering.xml><?xml version="1.0" encoding="utf-8"?>
 <w:numbering xmlns:wpc="http://schemas.microsoft.com/office/word/2010/wordprocessingCanvas" xmlns:mc="http://schemas.openxmlformats.org/markup-compatibility/2006" xmlns:o="urn:schemas-microsoft-com:office:office" xmlns:r="http://schemas.openxmlformats.org/officeDocument/2006/relationships" xmlns:m="http://schemas.openxmlformats.org/officeDocument/2006/math" xmlns:v="urn:schemas-microsoft-com:vml" xmlns:wp14="http://schemas.microsoft.com/office/word/2010/wordprocessingDrawing" xmlns:wp="http://schemas.openxmlformats.org/drawingml/2006/wordprocessingDrawing" xmlns:w10="urn:schemas-microsoft-com:office:word" xmlns:w="http://schemas.openxmlformats.org/wordprocessingml/2006/main" xmlns:w14="http://schemas.microsoft.com/office/word/2010/wordml" xmlns:w15="http://schemas.microsoft.com/office/word/2012/wordml" xmlns:wpg="http://schemas.microsoft.com/office/word/2010/wordprocessingGroup" xmlns:wpi="http://schemas.microsoft.com/office/word/2010/wordprocessingInk" xmlns:wne="http://schemas.microsoft.com/office/word/2006/wordml" xmlns:wps="http://schemas.microsoft.com/office/word/2010/wordprocessingShape" mc:Ignorable="w14 w15 wp14">
   <w:abstractNum w:abstractNumId="0" w15:restartNumberingAfterBreak="0">
+    <w:nsid w:val="02720C7C"/>
+    <w:multiLevelType w:val="hybridMultilevel"/>
+    <w:tmpl w:val="6B54FF92"/>
+    <w:lvl w:ilvl="0" w:tplc="0409000F">
+      <w:start w:val="1"/>
+      <w:numFmt w:val="decimal"/>
+      <w:lvlText w:val="%1."/>
+      <w:lvlJc w:val="left"/>
+      <w:pPr>
+        <w:ind w:left="720" w:hanging="360"/>
+      </w:pPr>
+    </w:lvl>
+    <w:lvl w:ilvl="1" w:tplc="04090019" w:tentative="1">
+      <w:start w:val="1"/>
+      <w:numFmt w:val="lowerLetter"/>
+      <w:lvlText w:val="%2."/>
+      <w:lvlJc w:val="left"/>
+      <w:pPr>
+        <w:ind w:left="1440" w:hanging="360"/>
+      </w:pPr>
+    </w:lvl>
+    <w:lvl w:ilvl="2" w:tplc="0409001B" w:tentative="1">
+      <w:start w:val="1"/>
+      <w:numFmt w:val="lowerRoman"/>
+      <w:lvlText w:val="%3."/>
+      <w:lvlJc w:val="right"/>
+      <w:pPr>
+        <w:ind w:left="2160" w:hanging="180"/>
+      </w:pPr>
+    </w:lvl>
+    <w:lvl w:ilvl="3" w:tplc="0409000F" w:tentative="1">
+      <w:start w:val="1"/>
+      <w:numFmt w:val="decimal"/>
+      <w:lvlText w:val="%4."/>
+      <w:lvlJc w:val="left"/>
+      <w:pPr>
+        <w:ind w:left="2880" w:hanging="360"/>
+      </w:pPr>
+    </w:lvl>
+    <w:lvl w:ilvl="4" w:tplc="04090019" w:tentative="1">
+      <w:start w:val="1"/>
+      <w:numFmt w:val="lowerLetter"/>
+      <w:lvlText w:val="%5."/>
+      <w:lvlJc w:val="left"/>
+      <w:pPr>
+        <w:ind w:left="3600" w:hanging="360"/>
+      </w:pPr>
+    </w:lvl>
+    <w:lvl w:ilvl="5" w:tplc="0409001B" w:tentative="1">
+      <w:start w:val="1"/>
+      <w:numFmt w:val="lowerRoman"/>
+      <w:lvlText w:val="%6."/>
+      <w:lvlJc w:val="right"/>
+      <w:pPr>
+        <w:ind w:left="4320" w:hanging="180"/>
+      </w:pPr>
+    </w:lvl>
+    <w:lvl w:ilvl="6" w:tplc="0409000F" w:tentative="1">
+      <w:start w:val="1"/>
+      <w:numFmt w:val="decimal"/>
+      <w:lvlText w:val="%7."/>
+      <w:lvlJc w:val="left"/>
+      <w:pPr>
+        <w:ind w:left="5040" w:hanging="360"/>
+      </w:pPr>
+    </w:lvl>
+    <w:lvl w:ilvl="7" w:tplc="04090019" w:tentative="1">
+      <w:start w:val="1"/>
+      <w:numFmt w:val="lowerLetter"/>
+      <w:lvlText w:val="%8."/>
+      <w:lvlJc w:val="left"/>
+      <w:pPr>
+        <w:ind w:left="5760" w:hanging="360"/>
+      </w:pPr>
+    </w:lvl>
+    <w:lvl w:ilvl="8" w:tplc="0409001B" w:tentative="1">
+      <w:start w:val="1"/>
+      <w:numFmt w:val="lowerRoman"/>
+      <w:lvlText w:val="%9."/>
+      <w:lvlJc w:val="right"/>
+      <w:pPr>
+        <w:ind w:left="6480" w:hanging="180"/>
+      </w:pPr>
+    </w:lvl>
+  </w:abstractNum>
+  <w:abstractNum w:abstractNumId="1" w15:restartNumberingAfterBreak="0">
     <w:nsid w:val="4F3B6123"/>
     <w:multiLevelType w:val="hybridMultilevel"/>
     <w:tmpl w:val="6CC2C8EE"/>
@@ -4146,6 +7816,9 @@
     </w:lvl>
   </w:abstractNum>
   <w:num w:numId="1">
+    <w:abstractNumId w:val="1"/>
+  </w:num>
+  <w:num w:numId="2">
     <w:abstractNumId w:val="0"/>
   </w:num>
 </w:numbering>
@@ -5139,7 +8812,7 @@
 </file>
 
 <file path=customXml/itemProps1.xml><?xml version="1.0" encoding="utf-8"?>
-<ds:datastoreItem xmlns:ds="http://schemas.openxmlformats.org/officeDocument/2006/customXml" ds:itemID="{D75EE005-9B53-4DD5-AD7B-9A7D2D0FF557}">
+<ds:datastoreItem xmlns:ds="http://schemas.openxmlformats.org/officeDocument/2006/customXml" ds:itemID="{9CFAD884-8121-4004-9374-C3DB9619366E}">
   <ds:schemaRefs>
     <ds:schemaRef ds:uri="http://schemas.openxmlformats.org/officeDocument/2006/bibliography"/>
   </ds:schemaRefs>

</xml_diff>